<commit_message>
update by dang van tri
</commit_message>
<xml_diff>
--- a/Team01/[Tomorrow][FD][QuanLyNhanVien][1][10][1412574].docx
+++ b/Team01/[Tomorrow][FD][QuanLyNhanVien][1][10][1412574].docx
@@ -61,37 +61,8 @@
                     <w:tcW w:w="5000" w:type="pct"/>
                   </w:tcPr>
                   <w:p>
-                    <w:proofErr w:type="spellStart"/>
                     <w:r>
-                      <w:t>Môn</w:t>
-                    </w:r>
-                    <w:proofErr w:type="spellEnd"/>
-                    <w:r>
-                      <w:t xml:space="preserve"> </w:t>
-                    </w:r>
-                    <w:proofErr w:type="spellStart"/>
-                    <w:r>
-                      <w:t>học</w:t>
-                    </w:r>
-                    <w:proofErr w:type="spellEnd"/>
-                    <w:r>
-                      <w:t xml:space="preserve"> </w:t>
-                    </w:r>
-                    <w:proofErr w:type="spellStart"/>
-                    <w:r>
-                      <w:t>phát</w:t>
-                    </w:r>
-                    <w:proofErr w:type="spellEnd"/>
-                    <w:r>
-                      <w:t xml:space="preserve"> </w:t>
-                    </w:r>
-                    <w:proofErr w:type="spellStart"/>
-                    <w:r>
-                      <w:t>triển</w:t>
-                    </w:r>
-                    <w:proofErr w:type="spellEnd"/>
-                    <w:r>
-                      <w:t xml:space="preserve"> ứng dụng hệ thống thông tin hiện đại</w:t>
+                      <w:t>Môn học phát triển ứng dụng hệ thống thông tin hiện đại</w:t>
                     </w:r>
                     <w:r>
                       <w:t xml:space="preserve"> – Bộ môn hệ thống thông tin – khoa công nghệ thông tin – trường đại học khoa học tự nhiên</w:t>
@@ -138,106 +109,14 @@
                         <w:szCs w:val="80"/>
                       </w:rPr>
                     </w:pPr>
-                    <w:proofErr w:type="spellStart"/>
                     <w:r>
                       <w:rPr>
                         <w:rFonts w:ascii="Times New Roman" w:eastAsiaTheme="majorEastAsia" w:hAnsi="Times New Roman" w:cs="Times New Roman"/>
                         <w:sz w:val="80"/>
                         <w:szCs w:val="80"/>
                       </w:rPr>
-                      <w:t>Thiết</w:t>
+                      <w:t>Thiết kế chức năng hệ thống</w:t>
                     </w:r>
-                    <w:proofErr w:type="spellEnd"/>
-                    <w:r>
-                      <w:rPr>
-                        <w:rFonts w:ascii="Times New Roman" w:eastAsiaTheme="majorEastAsia" w:hAnsi="Times New Roman" w:cs="Times New Roman"/>
-                        <w:sz w:val="80"/>
-                        <w:szCs w:val="80"/>
-                      </w:rPr>
-                      <w:t xml:space="preserve"> </w:t>
-                    </w:r>
-                    <w:proofErr w:type="spellStart"/>
-                    <w:r>
-                      <w:rPr>
-                        <w:rFonts w:ascii="Times New Roman" w:eastAsiaTheme="majorEastAsia" w:hAnsi="Times New Roman" w:cs="Times New Roman"/>
-                        <w:sz w:val="80"/>
-                        <w:szCs w:val="80"/>
-                      </w:rPr>
-                      <w:t>kế</w:t>
-                    </w:r>
-                    <w:proofErr w:type="spellEnd"/>
-                    <w:r>
-                      <w:rPr>
-                        <w:rFonts w:ascii="Times New Roman" w:eastAsiaTheme="majorEastAsia" w:hAnsi="Times New Roman" w:cs="Times New Roman"/>
-                        <w:sz w:val="80"/>
-                        <w:szCs w:val="80"/>
-                      </w:rPr>
-                      <w:t xml:space="preserve"> </w:t>
-                    </w:r>
-                    <w:proofErr w:type="spellStart"/>
-                    <w:r>
-                      <w:rPr>
-                        <w:rFonts w:ascii="Times New Roman" w:eastAsiaTheme="majorEastAsia" w:hAnsi="Times New Roman" w:cs="Times New Roman"/>
-                        <w:sz w:val="80"/>
-                        <w:szCs w:val="80"/>
-                      </w:rPr>
-                      <w:t>chức</w:t>
-                    </w:r>
-                    <w:proofErr w:type="spellEnd"/>
-                    <w:r>
-                      <w:rPr>
-                        <w:rFonts w:ascii="Times New Roman" w:eastAsiaTheme="majorEastAsia" w:hAnsi="Times New Roman" w:cs="Times New Roman"/>
-                        <w:sz w:val="80"/>
-                        <w:szCs w:val="80"/>
-                      </w:rPr>
-                      <w:t xml:space="preserve"> </w:t>
-                    </w:r>
-                    <w:proofErr w:type="spellStart"/>
-                    <w:r>
-                      <w:rPr>
-                        <w:rFonts w:ascii="Times New Roman" w:eastAsiaTheme="majorEastAsia" w:hAnsi="Times New Roman" w:cs="Times New Roman"/>
-                        <w:sz w:val="80"/>
-                        <w:szCs w:val="80"/>
-                      </w:rPr>
-                      <w:t>năng</w:t>
-                    </w:r>
-                    <w:proofErr w:type="spellEnd"/>
-                    <w:r>
-                      <w:rPr>
-                        <w:rFonts w:ascii="Times New Roman" w:eastAsiaTheme="majorEastAsia" w:hAnsi="Times New Roman" w:cs="Times New Roman"/>
-                        <w:sz w:val="80"/>
-                        <w:szCs w:val="80"/>
-                      </w:rPr>
-                      <w:t xml:space="preserve"> </w:t>
-                    </w:r>
-                    <w:proofErr w:type="spellStart"/>
-                    <w:r>
-                      <w:rPr>
-                        <w:rFonts w:ascii="Times New Roman" w:eastAsiaTheme="majorEastAsia" w:hAnsi="Times New Roman" w:cs="Times New Roman"/>
-                        <w:sz w:val="80"/>
-                        <w:szCs w:val="80"/>
-                      </w:rPr>
-                      <w:t>hệ</w:t>
-                    </w:r>
-                    <w:proofErr w:type="spellEnd"/>
-                    <w:r>
-                      <w:rPr>
-                        <w:rFonts w:ascii="Times New Roman" w:eastAsiaTheme="majorEastAsia" w:hAnsi="Times New Roman" w:cs="Times New Roman"/>
-                        <w:sz w:val="80"/>
-                        <w:szCs w:val="80"/>
-                      </w:rPr>
-                      <w:t xml:space="preserve"> </w:t>
-                    </w:r>
-                    <w:proofErr w:type="spellStart"/>
-                    <w:r>
-                      <w:rPr>
-                        <w:rFonts w:ascii="Times New Roman" w:eastAsiaTheme="majorEastAsia" w:hAnsi="Times New Roman" w:cs="Times New Roman"/>
-                        <w:sz w:val="80"/>
-                        <w:szCs w:val="80"/>
-                      </w:rPr>
-                      <w:t>thống</w:t>
-                    </w:r>
-                    <w:proofErr w:type="spellEnd"/>
                   </w:p>
                 </w:tc>
               </w:sdtContent>
@@ -280,70 +159,14 @@
                         <w:szCs w:val="44"/>
                       </w:rPr>
                     </w:pPr>
-                    <w:proofErr w:type="spellStart"/>
                     <w:r>
                       <w:rPr>
                         <w:rFonts w:ascii="Times New Roman" w:eastAsiaTheme="majorEastAsia" w:hAnsi="Times New Roman" w:cs="Times New Roman"/>
                         <w:sz w:val="44"/>
                         <w:szCs w:val="44"/>
                       </w:rPr>
-                      <w:t>Quản</w:t>
+                      <w:t>Quản lý xe khách</w:t>
                     </w:r>
-                    <w:proofErr w:type="spellEnd"/>
-                    <w:r>
-                      <w:rPr>
-                        <w:rFonts w:ascii="Times New Roman" w:eastAsiaTheme="majorEastAsia" w:hAnsi="Times New Roman" w:cs="Times New Roman"/>
-                        <w:sz w:val="44"/>
-                        <w:szCs w:val="44"/>
-                      </w:rPr>
-                      <w:t xml:space="preserve"> </w:t>
-                    </w:r>
-                    <w:proofErr w:type="spellStart"/>
-                    <w:r>
-                      <w:rPr>
-                        <w:rFonts w:ascii="Times New Roman" w:eastAsiaTheme="majorEastAsia" w:hAnsi="Times New Roman" w:cs="Times New Roman"/>
-                        <w:sz w:val="44"/>
-                        <w:szCs w:val="44"/>
-                      </w:rPr>
-                      <w:t>lý</w:t>
-                    </w:r>
-                    <w:proofErr w:type="spellEnd"/>
-                    <w:r>
-                      <w:rPr>
-                        <w:rFonts w:ascii="Times New Roman" w:eastAsiaTheme="majorEastAsia" w:hAnsi="Times New Roman" w:cs="Times New Roman"/>
-                        <w:sz w:val="44"/>
-                        <w:szCs w:val="44"/>
-                      </w:rPr>
-                      <w:t xml:space="preserve"> </w:t>
-                    </w:r>
-                    <w:proofErr w:type="spellStart"/>
-                    <w:r>
-                      <w:rPr>
-                        <w:rFonts w:ascii="Times New Roman" w:eastAsiaTheme="majorEastAsia" w:hAnsi="Times New Roman" w:cs="Times New Roman"/>
-                        <w:sz w:val="44"/>
-                        <w:szCs w:val="44"/>
-                      </w:rPr>
-                      <w:t>xe</w:t>
-                    </w:r>
-                    <w:proofErr w:type="spellEnd"/>
-                    <w:r>
-                      <w:rPr>
-                        <w:rFonts w:ascii="Times New Roman" w:eastAsiaTheme="majorEastAsia" w:hAnsi="Times New Roman" w:cs="Times New Roman"/>
-                        <w:sz w:val="44"/>
-                        <w:szCs w:val="44"/>
-                      </w:rPr>
-                      <w:t xml:space="preserve"> </w:t>
-                    </w:r>
-                    <w:proofErr w:type="spellStart"/>
-                    <w:r>
-                      <w:rPr>
-                        <w:rFonts w:ascii="Times New Roman" w:eastAsiaTheme="majorEastAsia" w:hAnsi="Times New Roman" w:cs="Times New Roman"/>
-                        <w:sz w:val="44"/>
-                        <w:szCs w:val="44"/>
-                      </w:rPr>
-                      <w:t>khách</w:t>
-                    </w:r>
-                    <w:proofErr w:type="spellEnd"/>
                   </w:p>
                 </w:tc>
               </w:sdtContent>
@@ -401,32 +224,13 @@
                         <w:bCs/>
                       </w:rPr>
                     </w:pPr>
-                    <w:proofErr w:type="spellStart"/>
                     <w:r>
                       <w:rPr>
                         <w:rFonts w:ascii="Times New Roman" w:hAnsi="Times New Roman" w:cs="Times New Roman"/>
                         <w:b/>
                         <w:bCs/>
                       </w:rPr>
-                      <w:t>Biên</w:t>
-                    </w:r>
-                    <w:proofErr w:type="spellEnd"/>
-                    <w:r>
-                      <w:rPr>
-                        <w:rFonts w:ascii="Times New Roman" w:hAnsi="Times New Roman" w:cs="Times New Roman"/>
-                        <w:b/>
-                        <w:bCs/>
-                      </w:rPr>
-                      <w:t xml:space="preserve"> </w:t>
-                    </w:r>
-                    <w:proofErr w:type="spellStart"/>
-                    <w:r>
-                      <w:rPr>
-                        <w:rFonts w:ascii="Times New Roman" w:hAnsi="Times New Roman" w:cs="Times New Roman"/>
-                        <w:b/>
-                        <w:bCs/>
-                      </w:rPr>
-                      <w:t>soạ</w:t>
+                      <w:t>Biên soạ</w:t>
                     </w:r>
                     <w:r>
                       <w:rPr>
@@ -434,63 +238,8 @@
                         <w:b/>
                         <w:bCs/>
                       </w:rPr>
-                      <w:t>n</w:t>
+                      <w:t>n: Đặng Văn Trí</w:t>
                     </w:r>
-                    <w:proofErr w:type="spellEnd"/>
-                    <w:r>
-                      <w:rPr>
-                        <w:rFonts w:ascii="Times New Roman" w:hAnsi="Times New Roman" w:cs="Times New Roman"/>
-                        <w:b/>
-                        <w:bCs/>
-                      </w:rPr>
-                      <w:t xml:space="preserve">: </w:t>
-                    </w:r>
-                    <w:proofErr w:type="spellStart"/>
-                    <w:r>
-                      <w:rPr>
-                        <w:rFonts w:ascii="Times New Roman" w:hAnsi="Times New Roman" w:cs="Times New Roman"/>
-                        <w:b/>
-                        <w:bCs/>
-                      </w:rPr>
-                      <w:t>Đặng</w:t>
-                    </w:r>
-                    <w:proofErr w:type="spellEnd"/>
-                    <w:r>
-                      <w:rPr>
-                        <w:rFonts w:ascii="Times New Roman" w:hAnsi="Times New Roman" w:cs="Times New Roman"/>
-                        <w:b/>
-                        <w:bCs/>
-                      </w:rPr>
-                      <w:t xml:space="preserve"> </w:t>
-                    </w:r>
-                    <w:proofErr w:type="spellStart"/>
-                    <w:r>
-                      <w:rPr>
-                        <w:rFonts w:ascii="Times New Roman" w:hAnsi="Times New Roman" w:cs="Times New Roman"/>
-                        <w:b/>
-                        <w:bCs/>
-                      </w:rPr>
-                      <w:t>Văn</w:t>
-                    </w:r>
-                    <w:proofErr w:type="spellEnd"/>
-                    <w:r>
-                      <w:rPr>
-                        <w:rFonts w:ascii="Times New Roman" w:hAnsi="Times New Roman" w:cs="Times New Roman"/>
-                        <w:b/>
-                        <w:bCs/>
-                      </w:rPr>
-                      <w:t xml:space="preserve"> </w:t>
-                    </w:r>
-                    <w:proofErr w:type="spellStart"/>
-                    <w:r>
-                      <w:rPr>
-                        <w:rFonts w:ascii="Times New Roman" w:hAnsi="Times New Roman" w:cs="Times New Roman"/>
-                        <w:b/>
-                        <w:bCs/>
-                      </w:rPr>
-                      <w:t>Trí</w:t>
-                    </w:r>
-                    <w:proofErr w:type="spellEnd"/>
                   </w:p>
                 </w:tc>
               </w:sdtContent>
@@ -559,20 +308,10 @@
           <w:pPr>
             <w:pStyle w:val="TuStyle-Title1"/>
           </w:pPr>
-          <w:proofErr w:type="spellStart"/>
           <w:r>
             <w:lastRenderedPageBreak/>
-            <w:t>Tham</w:t>
+            <w:t>Tham chiếu</w:t>
           </w:r>
-          <w:proofErr w:type="spellEnd"/>
-          <w:r>
-            <w:t xml:space="preserve"> </w:t>
-          </w:r>
-          <w:proofErr w:type="spellStart"/>
-          <w:r>
-            <w:t>chiếu</w:t>
-          </w:r>
-          <w:proofErr w:type="spellEnd"/>
         </w:p>
         <w:tbl>
           <w:tblPr>
@@ -596,19 +335,9 @@
                 <w:pPr>
                   <w:pStyle w:val="MyTable1"/>
                 </w:pPr>
-                <w:proofErr w:type="spellStart"/>
                 <w:r>
-                  <w:t>Mã</w:t>
+                  <w:t>Mã số</w:t>
                 </w:r>
-                <w:proofErr w:type="spellEnd"/>
-                <w:r>
-                  <w:t xml:space="preserve"> </w:t>
-                </w:r>
-                <w:proofErr w:type="spellStart"/>
-                <w:r>
-                  <w:t>số</w:t>
-                </w:r>
-                <w:proofErr w:type="spellEnd"/>
               </w:p>
             </w:tc>
             <w:tc>
@@ -620,27 +349,9 @@
                 <w:pPr>
                   <w:pStyle w:val="MyTable1"/>
                 </w:pPr>
-                <w:proofErr w:type="spellStart"/>
                 <w:r>
-                  <w:t>Tên</w:t>
+                  <w:t>Tên tài liệu</w:t>
                 </w:r>
-                <w:proofErr w:type="spellEnd"/>
-                <w:r>
-                  <w:t xml:space="preserve"> </w:t>
-                </w:r>
-                <w:proofErr w:type="spellStart"/>
-                <w:r>
-                  <w:t>tài</w:t>
-                </w:r>
-                <w:proofErr w:type="spellEnd"/>
-                <w:r>
-                  <w:t xml:space="preserve"> </w:t>
-                </w:r>
-                <w:proofErr w:type="spellStart"/>
-                <w:r>
-                  <w:t>liệu</w:t>
-                </w:r>
-                <w:proofErr w:type="spellEnd"/>
               </w:p>
             </w:tc>
             <w:tc>
@@ -652,19 +363,9 @@
                 <w:pPr>
                   <w:pStyle w:val="MyTable1"/>
                 </w:pPr>
-                <w:proofErr w:type="spellStart"/>
                 <w:r>
-                  <w:t>Phiên</w:t>
+                  <w:t>Phiên bản</w:t>
                 </w:r>
-                <w:proofErr w:type="spellEnd"/>
-                <w:r>
-                  <w:t xml:space="preserve"> </w:t>
-                </w:r>
-                <w:proofErr w:type="spellStart"/>
-                <w:r>
-                  <w:t>bản</w:t>
-                </w:r>
-                <w:proofErr w:type="spellEnd"/>
               </w:p>
             </w:tc>
           </w:tr>
@@ -695,35 +396,9 @@
                 <w:pPr>
                   <w:pStyle w:val="MyTable1"/>
                 </w:pPr>
-                <w:proofErr w:type="spellStart"/>
                 <w:r>
-                  <w:t>Khảo</w:t>
+                  <w:t>Khảo sát hệ thống</w:t>
                 </w:r>
-                <w:proofErr w:type="spellEnd"/>
-                <w:r>
-                  <w:t xml:space="preserve"> </w:t>
-                </w:r>
-                <w:proofErr w:type="spellStart"/>
-                <w:r>
-                  <w:t>sát</w:t>
-                </w:r>
-                <w:proofErr w:type="spellEnd"/>
-                <w:r>
-                  <w:t xml:space="preserve"> </w:t>
-                </w:r>
-                <w:proofErr w:type="spellStart"/>
-                <w:r>
-                  <w:t>hệ</w:t>
-                </w:r>
-                <w:proofErr w:type="spellEnd"/>
-                <w:r>
-                  <w:t xml:space="preserve"> </w:t>
-                </w:r>
-                <w:proofErr w:type="spellStart"/>
-                <w:r>
-                  <w:t>thống</w:t>
-                </w:r>
-                <w:proofErr w:type="spellEnd"/>
               </w:p>
             </w:tc>
             <w:tc>
@@ -766,56 +441,14 @@
                   <w:pStyle w:val="MyTable1"/>
                 </w:pPr>
                 <w:r>
-                  <w:t>[SRS] [</w:t>
+                  <w:t xml:space="preserve">[SRS] [Tên nhóm] </w:t>
                 </w:r>
-                <w:proofErr w:type="spellStart"/>
-                <w:r>
-                  <w:t>Tên</w:t>
-                </w:r>
-                <w:proofErr w:type="spellEnd"/>
-                <w:r>
-                  <w:t xml:space="preserve"> </w:t>
-                </w:r>
-                <w:proofErr w:type="spellStart"/>
-                <w:r>
-                  <w:t>nhóm</w:t>
-                </w:r>
-                <w:proofErr w:type="spellEnd"/>
-                <w:r>
-                  <w:t xml:space="preserve">] </w:t>
-                </w:r>
-                <w:proofErr w:type="spellStart"/>
                 <w:r>
                   <w:t>Quả</w:t>
                 </w:r>
                 <w:r>
-                  <w:t>n</w:t>
+                  <w:t>n lý xe khách</w:t>
                 </w:r>
-                <w:proofErr w:type="spellEnd"/>
-                <w:r>
-                  <w:t xml:space="preserve"> </w:t>
-                </w:r>
-                <w:proofErr w:type="spellStart"/>
-                <w:r>
-                  <w:t>lý</w:t>
-                </w:r>
-                <w:proofErr w:type="spellEnd"/>
-                <w:r>
-                  <w:t xml:space="preserve"> </w:t>
-                </w:r>
-                <w:proofErr w:type="spellStart"/>
-                <w:r>
-                  <w:t>xe</w:t>
-                </w:r>
-                <w:proofErr w:type="spellEnd"/>
-                <w:r>
-                  <w:t xml:space="preserve"> </w:t>
-                </w:r>
-                <w:proofErr w:type="spellStart"/>
-                <w:r>
-                  <w:t>khách</w:t>
-                </w:r>
-                <w:proofErr w:type="spellEnd"/>
               </w:p>
             </w:tc>
             <w:tc>
@@ -855,35 +488,9 @@
                 <w:pPr>
                   <w:pStyle w:val="MyTable1"/>
                 </w:pPr>
-                <w:proofErr w:type="spellStart"/>
                 <w:r>
-                  <w:t>Phân</w:t>
+                  <w:t>Phân tích chức năng</w:t>
                 </w:r>
-                <w:proofErr w:type="spellEnd"/>
-                <w:r>
-                  <w:t xml:space="preserve"> </w:t>
-                </w:r>
-                <w:proofErr w:type="spellStart"/>
-                <w:r>
-                  <w:t>tích</w:t>
-                </w:r>
-                <w:proofErr w:type="spellEnd"/>
-                <w:r>
-                  <w:t xml:space="preserve"> </w:t>
-                </w:r>
-                <w:proofErr w:type="spellStart"/>
-                <w:r>
-                  <w:t>chức</w:t>
-                </w:r>
-                <w:proofErr w:type="spellEnd"/>
-                <w:r>
-                  <w:t xml:space="preserve"> </w:t>
-                </w:r>
-                <w:proofErr w:type="spellStart"/>
-                <w:r>
-                  <w:t>năng</w:t>
-                </w:r>
-                <w:proofErr w:type="spellEnd"/>
                 <w:r>
                   <w:t xml:space="preserve"> </w:t>
                 </w:r>
@@ -909,27 +516,12 @@
           <w:pPr>
             <w:pStyle w:val="TuStyle-Title1"/>
           </w:pPr>
-          <w:proofErr w:type="spellStart"/>
           <w:r>
-            <w:t>Thông</w:t>
+            <w:t xml:space="preserve">Thông tin </w:t>
           </w:r>
-          <w:proofErr w:type="spellEnd"/>
           <w:r>
-            <w:t xml:space="preserve"> tin </w:t>
+            <w:t>tài liệu</w:t>
           </w:r>
-          <w:proofErr w:type="spellStart"/>
-          <w:r>
-            <w:t>tài</w:t>
-          </w:r>
-          <w:proofErr w:type="spellEnd"/>
-          <w:r>
-            <w:t xml:space="preserve"> </w:t>
-          </w:r>
-          <w:proofErr w:type="spellStart"/>
-          <w:r>
-            <w:t>liệu</w:t>
-          </w:r>
-          <w:proofErr w:type="spellEnd"/>
         </w:p>
         <w:tbl>
           <w:tblPr>
@@ -977,19 +569,9 @@
                 <w:pPr>
                   <w:pStyle w:val="MyTable1"/>
                 </w:pPr>
-                <w:proofErr w:type="spellStart"/>
                 <w:r>
-                  <w:t>Mã</w:t>
+                  <w:t>Mã số</w:t>
                 </w:r>
-                <w:proofErr w:type="spellEnd"/>
-                <w:r>
-                  <w:t xml:space="preserve"> </w:t>
-                </w:r>
-                <w:proofErr w:type="spellStart"/>
-                <w:r>
-                  <w:t>số</w:t>
-                </w:r>
-                <w:proofErr w:type="spellEnd"/>
               </w:p>
             </w:tc>
             <w:tc>
@@ -1000,30 +582,12 @@
                 <w:pPr>
                   <w:pStyle w:val="MyTable1"/>
                 </w:pPr>
-                <w:proofErr w:type="spellStart"/>
                 <w:r>
-                  <w:t>Tên</w:t>
-                </w:r>
-                <w:proofErr w:type="spellEnd"/>
-                <w:r>
-                  <w:t xml:space="preserve"> </w:t>
-                </w:r>
-                <w:proofErr w:type="spellStart"/>
-                <w:r>
-                  <w:t>t</w:t>
+                  <w:t>Tên t</w:t>
                 </w:r>
                 <w:r>
-                  <w:t>ài</w:t>
+                  <w:t>ài liệu</w:t>
                 </w:r>
-                <w:proofErr w:type="spellEnd"/>
-                <w:r>
-                  <w:t xml:space="preserve"> </w:t>
-                </w:r>
-                <w:proofErr w:type="spellStart"/>
-                <w:r>
-                  <w:t>liệu</w:t>
-                </w:r>
-                <w:proofErr w:type="spellEnd"/>
               </w:p>
             </w:tc>
             <w:tc>
@@ -1034,27 +598,9 @@
                 <w:pPr>
                   <w:pStyle w:val="MyTable1"/>
                 </w:pPr>
-                <w:proofErr w:type="spellStart"/>
                 <w:r>
-                  <w:t>Nội</w:t>
+                  <w:t>Nội dung cập nhật</w:t>
                 </w:r>
-                <w:proofErr w:type="spellEnd"/>
-                <w:r>
-                  <w:t xml:space="preserve"> dung </w:t>
-                </w:r>
-                <w:proofErr w:type="spellStart"/>
-                <w:r>
-                  <w:t>cập</w:t>
-                </w:r>
-                <w:proofErr w:type="spellEnd"/>
-                <w:r>
-                  <w:t xml:space="preserve"> </w:t>
-                </w:r>
-                <w:proofErr w:type="spellStart"/>
-                <w:r>
-                  <w:t>nhật</w:t>
-                </w:r>
-                <w:proofErr w:type="spellEnd"/>
               </w:p>
             </w:tc>
             <w:tc>
@@ -1065,19 +611,9 @@
                 <w:pPr>
                   <w:pStyle w:val="MyTable1"/>
                 </w:pPr>
-                <w:proofErr w:type="spellStart"/>
                 <w:r>
-                  <w:t>Phiên</w:t>
+                  <w:t>Phiên bản</w:t>
                 </w:r>
-                <w:proofErr w:type="spellEnd"/>
-                <w:r>
-                  <w:t xml:space="preserve"> </w:t>
-                </w:r>
-                <w:proofErr w:type="spellStart"/>
-                <w:r>
-                  <w:t>bản</w:t>
-                </w:r>
-                <w:proofErr w:type="spellEnd"/>
               </w:p>
             </w:tc>
             <w:tc>
@@ -1088,19 +624,9 @@
                 <w:pPr>
                   <w:pStyle w:val="MyTable1"/>
                 </w:pPr>
-                <w:proofErr w:type="spellStart"/>
                 <w:r>
-                  <w:t>Tác</w:t>
+                  <w:t>Tác giả</w:t>
                 </w:r>
-                <w:proofErr w:type="spellEnd"/>
-                <w:r>
-                  <w:t xml:space="preserve"> </w:t>
-                </w:r>
-                <w:proofErr w:type="spellStart"/>
-                <w:r>
-                  <w:t>giả</w:t>
-                </w:r>
-                <w:proofErr w:type="spellEnd"/>
               </w:p>
             </w:tc>
             <w:tc>
@@ -1111,19 +637,9 @@
                 <w:pPr>
                   <w:pStyle w:val="MyTable1"/>
                 </w:pPr>
-                <w:proofErr w:type="spellStart"/>
                 <w:r>
-                  <w:t>Mô</w:t>
+                  <w:t>Mô tả</w:t>
                 </w:r>
-                <w:proofErr w:type="spellEnd"/>
-                <w:r>
-                  <w:t xml:space="preserve"> </w:t>
-                </w:r>
-                <w:proofErr w:type="spellStart"/>
-                <w:r>
-                  <w:t>tả</w:t>
-                </w:r>
-                <w:proofErr w:type="spellEnd"/>
               </w:p>
             </w:tc>
           </w:tr>
@@ -1152,35 +668,9 @@
                 <w:pPr>
                   <w:pStyle w:val="MyTable1"/>
                 </w:pPr>
-                <w:proofErr w:type="spellStart"/>
                 <w:r>
-                  <w:t>Thiết</w:t>
+                  <w:t>Thiết kế chức năng</w:t>
                 </w:r>
-                <w:proofErr w:type="spellEnd"/>
-                <w:r>
-                  <w:t xml:space="preserve"> </w:t>
-                </w:r>
-                <w:proofErr w:type="spellStart"/>
-                <w:r>
-                  <w:t>kế</w:t>
-                </w:r>
-                <w:proofErr w:type="spellEnd"/>
-                <w:r>
-                  <w:t xml:space="preserve"> </w:t>
-                </w:r>
-                <w:proofErr w:type="spellStart"/>
-                <w:r>
-                  <w:t>chức</w:t>
-                </w:r>
-                <w:proofErr w:type="spellEnd"/>
-                <w:r>
-                  <w:t xml:space="preserve"> </w:t>
-                </w:r>
-                <w:proofErr w:type="spellStart"/>
-                <w:r>
-                  <w:t>năng</w:t>
-                </w:r>
-                <w:proofErr w:type="spellEnd"/>
                 <w:r>
                   <w:t xml:space="preserve"> </w:t>
                 </w:r>
@@ -1194,19 +684,9 @@
                 <w:pPr>
                   <w:pStyle w:val="MyTable1"/>
                 </w:pPr>
-                <w:proofErr w:type="spellStart"/>
                 <w:r>
-                  <w:t>Khởi</w:t>
+                  <w:t>Khởi tạo</w:t>
                 </w:r>
-                <w:proofErr w:type="spellEnd"/>
-                <w:r>
-                  <w:t xml:space="preserve"> </w:t>
-                </w:r>
-                <w:proofErr w:type="spellStart"/>
-                <w:r>
-                  <w:t>tạo</w:t>
-                </w:r>
-                <w:proofErr w:type="spellEnd"/>
               </w:p>
             </w:tc>
             <w:tc>
@@ -1230,19 +710,9 @@
                 <w:pPr>
                   <w:pStyle w:val="MyTable1"/>
                 </w:pPr>
-                <w:proofErr w:type="spellStart"/>
                 <w:r>
-                  <w:t>Trí</w:t>
+                  <w:t>Trí Đặng</w:t>
                 </w:r>
-                <w:proofErr w:type="spellEnd"/>
-                <w:r>
-                  <w:t xml:space="preserve"> </w:t>
-                </w:r>
-                <w:proofErr w:type="spellStart"/>
-                <w:r>
-                  <w:t>Đặng</w:t>
-                </w:r>
-                <w:proofErr w:type="spellEnd"/>
               </w:p>
             </w:tc>
             <w:tc>
@@ -1253,94 +723,12 @@
                 <w:pPr>
                   <w:pStyle w:val="MyTable1"/>
                 </w:pPr>
-                <w:proofErr w:type="spellStart"/>
                 <w:r>
-                  <w:t>Thiết</w:t>
-                </w:r>
-                <w:proofErr w:type="spellEnd"/>
-                <w:r>
-                  <w:t xml:space="preserve"> </w:t>
-                </w:r>
-                <w:proofErr w:type="spellStart"/>
-                <w:r>
-                  <w:t>kế</w:t>
-                </w:r>
-                <w:proofErr w:type="spellEnd"/>
-                <w:r>
-                  <w:t xml:space="preserve"> </w:t>
-                </w:r>
-                <w:proofErr w:type="spellStart"/>
-                <w:r>
-                  <w:t>các</w:t>
-                </w:r>
-                <w:proofErr w:type="spellEnd"/>
-                <w:r>
-                  <w:t xml:space="preserve"> </w:t>
-                </w:r>
-                <w:proofErr w:type="spellStart"/>
-                <w:r>
-                  <w:t>chức</w:t>
-                </w:r>
-                <w:proofErr w:type="spellEnd"/>
-                <w:r>
-                  <w:t xml:space="preserve"> </w:t>
-                </w:r>
-                <w:proofErr w:type="spellStart"/>
-                <w:r>
-                  <w:t>năng</w:t>
-                </w:r>
-                <w:proofErr w:type="spellEnd"/>
-                <w:r>
-                  <w:t xml:space="preserve"> </w:t>
-                </w:r>
-                <w:proofErr w:type="spellStart"/>
-                <w:r>
-                  <w:t>hệ</w:t>
-                </w:r>
-                <w:proofErr w:type="spellEnd"/>
-                <w:r>
-                  <w:t xml:space="preserve"> </w:t>
-                </w:r>
-                <w:proofErr w:type="spellStart"/>
-                <w:r>
-                  <w:t>thống</w:t>
-                </w:r>
-                <w:proofErr w:type="spellEnd"/>
-                <w:r>
-                  <w:t xml:space="preserve"> </w:t>
-                </w:r>
-                <w:proofErr w:type="spellStart"/>
-                <w:r>
-                  <w:t>Quả</w:t>
+                  <w:t>Thiết kế các chức năng hệ thống Quả</w:t>
                 </w:r>
                 <w:r>
-                  <w:t>n</w:t>
+                  <w:t>n lý xe khách</w:t>
                 </w:r>
-                <w:proofErr w:type="spellEnd"/>
-                <w:r>
-                  <w:t xml:space="preserve"> </w:t>
-                </w:r>
-                <w:proofErr w:type="spellStart"/>
-                <w:r>
-                  <w:t>lý</w:t>
-                </w:r>
-                <w:proofErr w:type="spellEnd"/>
-                <w:r>
-                  <w:t xml:space="preserve"> </w:t>
-                </w:r>
-                <w:proofErr w:type="spellStart"/>
-                <w:r>
-                  <w:t>xe</w:t>
-                </w:r>
-                <w:proofErr w:type="spellEnd"/>
-                <w:r>
-                  <w:t xml:space="preserve"> </w:t>
-                </w:r>
-                <w:proofErr w:type="spellStart"/>
-                <w:r>
-                  <w:t>khách</w:t>
-                </w:r>
-                <w:proofErr w:type="spellEnd"/>
               </w:p>
             </w:tc>
           </w:tr>
@@ -1364,70 +752,21 @@
       <w:pPr>
         <w:pStyle w:val="TuStyle-Title1"/>
       </w:pPr>
-      <w:proofErr w:type="spellStart"/>
       <w:r>
         <w:lastRenderedPageBreak/>
-        <w:t>Kiến</w:t>
+        <w:t>Kiến trúc hệ thống</w:t>
       </w:r>
-      <w:proofErr w:type="spellEnd"/>
-      <w:r>
-        <w:t xml:space="preserve"> </w:t>
-      </w:r>
-      <w:proofErr w:type="spellStart"/>
-      <w:r>
-        <w:t>trúc</w:t>
-      </w:r>
-      <w:proofErr w:type="spellEnd"/>
-      <w:r>
-        <w:t xml:space="preserve"> </w:t>
-      </w:r>
-      <w:proofErr w:type="spellStart"/>
-      <w:r>
-        <w:t>hệ</w:t>
-      </w:r>
-      <w:proofErr w:type="spellEnd"/>
-      <w:r>
-        <w:t xml:space="preserve"> </w:t>
-      </w:r>
-      <w:proofErr w:type="spellStart"/>
-      <w:r>
-        <w:t>thống</w:t>
-      </w:r>
-      <w:proofErr w:type="spellEnd"/>
     </w:p>
     <w:p>
       <w:pPr>
         <w:pStyle w:val="TuNormal"/>
       </w:pPr>
-      <w:proofErr w:type="spellStart"/>
       <w:r>
-        <w:t>Kiến</w:t>
+        <w:t>Kiến trúc</w:t>
       </w:r>
-      <w:proofErr w:type="spellEnd"/>
       <w:r>
-        <w:t xml:space="preserve"> </w:t>
+        <w:t xml:space="preserve"> tổng quát</w:t>
       </w:r>
-      <w:proofErr w:type="spellStart"/>
-      <w:r>
-        <w:t>trúc</w:t>
-      </w:r>
-      <w:proofErr w:type="spellEnd"/>
-      <w:r>
-        <w:t xml:space="preserve"> </w:t>
-      </w:r>
-      <w:proofErr w:type="spellStart"/>
-      <w:r>
-        <w:t>tổng</w:t>
-      </w:r>
-      <w:proofErr w:type="spellEnd"/>
-      <w:r>
-        <w:t xml:space="preserve"> </w:t>
-      </w:r>
-      <w:proofErr w:type="spellStart"/>
-      <w:r>
-        <w:t>quát</w:t>
-      </w:r>
-      <w:proofErr w:type="spellEnd"/>
     </w:p>
     <w:p>
       <w:pPr>
@@ -1561,27 +900,9 @@
       <w:pPr>
         <w:pStyle w:val="TuStyle-Title1"/>
       </w:pPr>
-      <w:proofErr w:type="spellStart"/>
       <w:r>
-        <w:t>Sơ</w:t>
+        <w:t>Sơ đồ lớp</w:t>
       </w:r>
-      <w:proofErr w:type="spellEnd"/>
-      <w:r>
-        <w:t xml:space="preserve"> </w:t>
-      </w:r>
-      <w:proofErr w:type="spellStart"/>
-      <w:r>
-        <w:t>đồ</w:t>
-      </w:r>
-      <w:proofErr w:type="spellEnd"/>
-      <w:r>
-        <w:t xml:space="preserve"> </w:t>
-      </w:r>
-      <w:proofErr w:type="spellStart"/>
-      <w:r>
-        <w:t>lớp</w:t>
-      </w:r>
-      <w:proofErr w:type="spellEnd"/>
     </w:p>
     <w:p>
       <w:pPr>
@@ -1598,10 +919,10 @@
         </w:rPr>
         <w:lastRenderedPageBreak/>
         <w:drawing>
-          <wp:inline distT="0" distB="0" distL="0" distR="0" wp14:anchorId="1F0AC2BA" wp14:editId="7ADD0D1E">
-            <wp:extent cx="5943600" cy="6079490"/>
-            <wp:effectExtent l="0" t="0" r="0" b="0"/>
-            <wp:docPr id="2" name="Picture 2"/>
+          <wp:inline distT="0" distB="0" distL="0" distR="0">
+            <wp:extent cx="5943506" cy="8340132"/>
+            <wp:effectExtent l="0" t="0" r="635" b="3810"/>
+            <wp:docPr id="3" name="Picture 3"/>
             <wp:cNvGraphicFramePr>
               <a:graphicFrameLocks xmlns:a="http://schemas.openxmlformats.org/drawingml/2006/main" noChangeAspect="1"/>
             </wp:cNvGraphicFramePr>
@@ -1630,7 +951,7 @@
                   <pic:spPr bwMode="auto">
                     <a:xfrm>
                       <a:off x="0" y="0"/>
-                      <a:ext cx="5943600" cy="6079490"/>
+                      <a:ext cx="5961503" cy="8365386"/>
                     </a:xfrm>
                     <a:prstGeom prst="rect">
                       <a:avLst/>
@@ -1646,92 +967,24 @@
           </wp:inline>
         </w:drawing>
       </w:r>
+      <w:bookmarkStart w:id="0" w:name="_GoBack"/>
+      <w:bookmarkEnd w:id="0"/>
     </w:p>
     <w:p>
       <w:pPr>
         <w:pStyle w:val="TuStyle-Title1"/>
       </w:pPr>
-      <w:proofErr w:type="spellStart"/>
       <w:r>
-        <w:t>Lược</w:t>
+        <w:lastRenderedPageBreak/>
+        <w:t>Lược đồ Cơ sở dữ liệu</w:t>
       </w:r>
-      <w:proofErr w:type="spellEnd"/>
-      <w:r>
-        <w:t xml:space="preserve"> </w:t>
-      </w:r>
-      <w:proofErr w:type="spellStart"/>
-      <w:r>
-        <w:t>đồ</w:t>
-      </w:r>
-      <w:proofErr w:type="spellEnd"/>
-      <w:r>
-        <w:t xml:space="preserve"> </w:t>
-      </w:r>
-      <w:proofErr w:type="spellStart"/>
-      <w:r>
-        <w:t>Cơ</w:t>
-      </w:r>
-      <w:proofErr w:type="spellEnd"/>
-      <w:r>
-        <w:t xml:space="preserve"> </w:t>
-      </w:r>
-      <w:proofErr w:type="spellStart"/>
-      <w:r>
-        <w:t>sở</w:t>
-      </w:r>
-      <w:proofErr w:type="spellEnd"/>
-      <w:r>
-        <w:t xml:space="preserve"> </w:t>
-      </w:r>
-      <w:proofErr w:type="spellStart"/>
-      <w:r>
-        <w:t>dữ</w:t>
-      </w:r>
-      <w:proofErr w:type="spellEnd"/>
-      <w:r>
-        <w:t xml:space="preserve"> </w:t>
-      </w:r>
-      <w:proofErr w:type="spellStart"/>
-      <w:r>
-        <w:t>liệu</w:t>
-      </w:r>
-      <w:proofErr w:type="spellEnd"/>
     </w:p>
     <w:p>
       <w:pPr>
         <w:pStyle w:val="TuNormal"/>
       </w:pPr>
-      <w:proofErr w:type="spellStart"/>
       <w:r>
-        <w:t>Danh</w:t>
-      </w:r>
-      <w:proofErr w:type="spellEnd"/>
-      <w:r>
-        <w:t xml:space="preserve"> </w:t>
-      </w:r>
-      <w:proofErr w:type="spellStart"/>
-      <w:r>
-        <w:t>sách</w:t>
-      </w:r>
-      <w:proofErr w:type="spellEnd"/>
-      <w:r>
-        <w:t xml:space="preserve"> </w:t>
-      </w:r>
-      <w:proofErr w:type="spellStart"/>
-      <w:r>
-        <w:t>các</w:t>
-      </w:r>
-      <w:proofErr w:type="spellEnd"/>
-      <w:r>
-        <w:t xml:space="preserve"> </w:t>
-      </w:r>
-      <w:proofErr w:type="spellStart"/>
-      <w:r>
-        <w:t>bảng</w:t>
-      </w:r>
-      <w:proofErr w:type="spellEnd"/>
-      <w:r>
-        <w:t xml:space="preserve"> (Table)</w:t>
+        <w:t>Danh sách các bảng (Table)</w:t>
       </w:r>
     </w:p>
     <w:tbl>
@@ -1769,11 +1022,9 @@
             <w:pPr>
               <w:pStyle w:val="MyTable1"/>
             </w:pPr>
-            <w:proofErr w:type="spellStart"/>
             <w:r>
               <w:t>Bảng</w:t>
             </w:r>
-            <w:proofErr w:type="spellEnd"/>
           </w:p>
         </w:tc>
         <w:tc>
@@ -1785,19 +1036,9 @@
             <w:pPr>
               <w:pStyle w:val="MyTable1"/>
             </w:pPr>
-            <w:proofErr w:type="spellStart"/>
-            <w:r>
-              <w:t>Mô</w:t>
-            </w:r>
-            <w:proofErr w:type="spellEnd"/>
-            <w:r>
-              <w:t xml:space="preserve"> </w:t>
-            </w:r>
-            <w:proofErr w:type="spellStart"/>
-            <w:r>
-              <w:t>tả</w:t>
-            </w:r>
-            <w:proofErr w:type="spellEnd"/>
+            <w:r>
+              <w:t>Mô tả</w:t>
+            </w:r>
           </w:p>
         </w:tc>
       </w:tr>
@@ -1823,11 +1064,9 @@
             <w:pPr>
               <w:pStyle w:val="MyTable1"/>
             </w:pPr>
-            <w:proofErr w:type="spellStart"/>
             <w:r>
               <w:t>TaiKhoanNV</w:t>
             </w:r>
-            <w:proofErr w:type="spellEnd"/>
           </w:p>
         </w:tc>
         <w:tc>
@@ -1838,69 +1077,11 @@
             <w:pPr>
               <w:pStyle w:val="MyTable1"/>
             </w:pPr>
-            <w:proofErr w:type="spellStart"/>
-            <w:r>
-              <w:t>Lưu</w:t>
-            </w:r>
-            <w:proofErr w:type="spellEnd"/>
-            <w:r>
-              <w:t xml:space="preserve"> </w:t>
-            </w:r>
-            <w:proofErr w:type="spellStart"/>
-            <w:r>
-              <w:t>trữ</w:t>
-            </w:r>
-            <w:proofErr w:type="spellEnd"/>
-            <w:r>
-              <w:t xml:space="preserve"> </w:t>
-            </w:r>
-            <w:proofErr w:type="spellStart"/>
-            <w:r>
-              <w:t>thông</w:t>
-            </w:r>
-            <w:proofErr w:type="spellEnd"/>
-            <w:r>
-              <w:t xml:space="preserve"> tin </w:t>
-            </w:r>
-            <w:proofErr w:type="spellStart"/>
-            <w:r>
-              <w:t>tài</w:t>
-            </w:r>
-            <w:proofErr w:type="spellEnd"/>
-            <w:r>
-              <w:t xml:space="preserve"> </w:t>
-            </w:r>
-            <w:proofErr w:type="spellStart"/>
-            <w:r>
-              <w:t>khoản</w:t>
-            </w:r>
-            <w:proofErr w:type="spellEnd"/>
-            <w:r>
-              <w:t xml:space="preserve"> </w:t>
-            </w:r>
-            <w:proofErr w:type="spellStart"/>
-            <w:r>
-              <w:t>của</w:t>
-            </w:r>
-            <w:proofErr w:type="spellEnd"/>
-            <w:r>
-              <w:t xml:space="preserve"> </w:t>
-            </w:r>
-            <w:proofErr w:type="spellStart"/>
-            <w:r>
-              <w:t>nhân</w:t>
-            </w:r>
-            <w:proofErr w:type="spellEnd"/>
-            <w:r>
-              <w:t xml:space="preserve"> </w:t>
-            </w:r>
-            <w:proofErr w:type="spellStart"/>
-            <w:r>
-              <w:t>viên</w:t>
-            </w:r>
-            <w:proofErr w:type="spellEnd"/>
-            <w:r>
-              <w:t>.</w:t>
+            <w:r>
+              <w:t>Lưu trữ</w:t>
+            </w:r>
+            <w:r>
+              <w:t xml:space="preserve"> thông tin tài khoản của nhân viên.</w:t>
             </w:r>
           </w:p>
         </w:tc>
@@ -1915,7 +1096,6 @@
               <w:pStyle w:val="MyTable1"/>
             </w:pPr>
             <w:r>
-              <w:lastRenderedPageBreak/>
               <w:t>2</w:t>
             </w:r>
           </w:p>
@@ -1928,11 +1108,9 @@
             <w:pPr>
               <w:pStyle w:val="MyTable1"/>
             </w:pPr>
-            <w:proofErr w:type="spellStart"/>
             <w:r>
               <w:t>TrangThaiNV</w:t>
             </w:r>
-            <w:proofErr w:type="spellEnd"/>
           </w:p>
         </w:tc>
         <w:tc>
@@ -1943,85 +1121,11 @@
             <w:pPr>
               <w:pStyle w:val="MyTable1"/>
             </w:pPr>
-            <w:proofErr w:type="spellStart"/>
-            <w:r>
-              <w:t>Lưu</w:t>
-            </w:r>
-            <w:proofErr w:type="spellEnd"/>
-            <w:r>
-              <w:t xml:space="preserve"> </w:t>
-            </w:r>
-            <w:proofErr w:type="spellStart"/>
-            <w:r>
-              <w:t>trữ</w:t>
-            </w:r>
-            <w:proofErr w:type="spellEnd"/>
-            <w:r>
-              <w:t xml:space="preserve"> </w:t>
-            </w:r>
-            <w:proofErr w:type="spellStart"/>
-            <w:r>
-              <w:t>thông</w:t>
-            </w:r>
-            <w:proofErr w:type="spellEnd"/>
-            <w:r>
-              <w:t xml:space="preserve"> tin </w:t>
-            </w:r>
-            <w:proofErr w:type="spellStart"/>
-            <w:r>
-              <w:t>trạng</w:t>
-            </w:r>
-            <w:proofErr w:type="spellEnd"/>
-            <w:r>
-              <w:t xml:space="preserve"> </w:t>
-            </w:r>
-            <w:proofErr w:type="spellStart"/>
-            <w:r>
-              <w:t>thái</w:t>
-            </w:r>
-            <w:proofErr w:type="spellEnd"/>
-            <w:r>
-              <w:t xml:space="preserve"> </w:t>
-            </w:r>
-            <w:proofErr w:type="spellStart"/>
-            <w:r>
-              <w:t>làm</w:t>
-            </w:r>
-            <w:proofErr w:type="spellEnd"/>
-            <w:r>
-              <w:t xml:space="preserve"> </w:t>
-            </w:r>
-            <w:proofErr w:type="spellStart"/>
-            <w:r>
-              <w:t>việc</w:t>
-            </w:r>
-            <w:proofErr w:type="spellEnd"/>
-            <w:r>
-              <w:t xml:space="preserve"> </w:t>
-            </w:r>
-            <w:proofErr w:type="spellStart"/>
-            <w:r>
-              <w:t>của</w:t>
-            </w:r>
-            <w:proofErr w:type="spellEnd"/>
-            <w:r>
-              <w:t xml:space="preserve"> </w:t>
-            </w:r>
-            <w:proofErr w:type="spellStart"/>
-            <w:r>
-              <w:t>nhân</w:t>
-            </w:r>
-            <w:proofErr w:type="spellEnd"/>
-            <w:r>
-              <w:t xml:space="preserve"> </w:t>
-            </w:r>
-            <w:proofErr w:type="spellStart"/>
-            <w:r>
-              <w:t>viên</w:t>
-            </w:r>
-            <w:proofErr w:type="spellEnd"/>
-            <w:r>
-              <w:t>.</w:t>
+            <w:r>
+              <w:t>Lưu trữ</w:t>
+            </w:r>
+            <w:r>
+              <w:t xml:space="preserve"> thông tin trạng thái làm việc của nhân viên.</w:t>
             </w:r>
           </w:p>
         </w:tc>
@@ -2048,11 +1152,9 @@
             <w:pPr>
               <w:pStyle w:val="MyTable1"/>
             </w:pPr>
-            <w:proofErr w:type="spellStart"/>
             <w:r>
               <w:t>VaiTro</w:t>
             </w:r>
-            <w:proofErr w:type="spellEnd"/>
           </w:p>
         </w:tc>
         <w:tc>
@@ -2063,85 +1165,8 @@
             <w:pPr>
               <w:pStyle w:val="MyTable1"/>
             </w:pPr>
-            <w:proofErr w:type="spellStart"/>
-            <w:r>
-              <w:t>Lưu</w:t>
-            </w:r>
-            <w:proofErr w:type="spellEnd"/>
-            <w:r>
-              <w:t xml:space="preserve"> </w:t>
-            </w:r>
-            <w:proofErr w:type="spellStart"/>
-            <w:r>
-              <w:t>trữ</w:t>
-            </w:r>
-            <w:proofErr w:type="spellEnd"/>
-            <w:r>
-              <w:t xml:space="preserve"> </w:t>
-            </w:r>
-            <w:proofErr w:type="spellStart"/>
-            <w:r>
-              <w:t>thông</w:t>
-            </w:r>
-            <w:proofErr w:type="spellEnd"/>
-            <w:r>
-              <w:t xml:space="preserve"> tin </w:t>
-            </w:r>
-            <w:proofErr w:type="spellStart"/>
-            <w:r>
-              <w:t>vai</w:t>
-            </w:r>
-            <w:proofErr w:type="spellEnd"/>
-            <w:r>
-              <w:t xml:space="preserve"> </w:t>
-            </w:r>
-            <w:proofErr w:type="spellStart"/>
-            <w:r>
-              <w:t>trò</w:t>
-            </w:r>
-            <w:proofErr w:type="spellEnd"/>
-            <w:r>
-              <w:t xml:space="preserve"> </w:t>
-            </w:r>
-            <w:proofErr w:type="spellStart"/>
-            <w:r>
-              <w:t>của</w:t>
-            </w:r>
-            <w:proofErr w:type="spellEnd"/>
-            <w:r>
-              <w:t xml:space="preserve"> </w:t>
-            </w:r>
-            <w:proofErr w:type="spellStart"/>
-            <w:r>
-              <w:t>nhân</w:t>
-            </w:r>
-            <w:proofErr w:type="spellEnd"/>
-            <w:r>
-              <w:t xml:space="preserve"> </w:t>
-            </w:r>
-            <w:proofErr w:type="spellStart"/>
-            <w:r>
-              <w:t>viên</w:t>
-            </w:r>
-            <w:proofErr w:type="spellEnd"/>
-            <w:r>
-              <w:t xml:space="preserve"> </w:t>
-            </w:r>
-            <w:proofErr w:type="spellStart"/>
-            <w:r>
-              <w:t>trong</w:t>
-            </w:r>
-            <w:proofErr w:type="spellEnd"/>
-            <w:r>
-              <w:t xml:space="preserve"> </w:t>
-            </w:r>
-            <w:proofErr w:type="spellStart"/>
-            <w:r>
-              <w:t>công</w:t>
-            </w:r>
-            <w:proofErr w:type="spellEnd"/>
-            <w:r>
-              <w:t xml:space="preserve"> ty.</w:t>
+            <w:r>
+              <w:t>Lưu trữ thông tin vai trò của nhân viên trong công ty.</w:t>
             </w:r>
           </w:p>
         </w:tc>
@@ -2168,11 +1193,9 @@
             <w:pPr>
               <w:pStyle w:val="MyTable1"/>
             </w:pPr>
-            <w:proofErr w:type="spellStart"/>
             <w:r>
               <w:t>PhongBan</w:t>
             </w:r>
-            <w:proofErr w:type="spellEnd"/>
           </w:p>
         </w:tc>
         <w:tc>
@@ -2183,59 +1206,14 @@
             <w:pPr>
               <w:pStyle w:val="MyTable1"/>
             </w:pPr>
-            <w:proofErr w:type="spellStart"/>
-            <w:r>
-              <w:t>Lưu</w:t>
-            </w:r>
-            <w:proofErr w:type="spellEnd"/>
-            <w:r>
-              <w:t xml:space="preserve"> </w:t>
-            </w:r>
-            <w:proofErr w:type="spellStart"/>
-            <w:r>
-              <w:t>trữ</w:t>
-            </w:r>
-            <w:proofErr w:type="spellEnd"/>
-            <w:r>
-              <w:t xml:space="preserve"> </w:t>
-            </w:r>
-            <w:proofErr w:type="spellStart"/>
-            <w:r>
-              <w:t>thông</w:t>
-            </w:r>
-            <w:proofErr w:type="spellEnd"/>
-            <w:r>
-              <w:t xml:space="preserve"> t</w:t>
+            <w:r>
+              <w:t>Lưu trữ thông t</w:t>
             </w:r>
             <w:r>
               <w:t>i</w:t>
             </w:r>
             <w:r>
-              <w:t xml:space="preserve">n </w:t>
-            </w:r>
-            <w:proofErr w:type="spellStart"/>
-            <w:r>
-              <w:t>phòng</w:t>
-            </w:r>
-            <w:proofErr w:type="spellEnd"/>
-            <w:r>
-              <w:t xml:space="preserve"> ban </w:t>
-            </w:r>
-            <w:proofErr w:type="spellStart"/>
-            <w:r>
-              <w:t>của</w:t>
-            </w:r>
-            <w:proofErr w:type="spellEnd"/>
-            <w:r>
-              <w:t xml:space="preserve"> </w:t>
-            </w:r>
-            <w:proofErr w:type="spellStart"/>
-            <w:r>
-              <w:t>công</w:t>
-            </w:r>
-            <w:proofErr w:type="spellEnd"/>
-            <w:r>
-              <w:t xml:space="preserve"> ty.</w:t>
+              <w:t>n phòng ban của công ty.</w:t>
             </w:r>
           </w:p>
         </w:tc>
@@ -2245,27 +1223,9 @@
       <w:pPr>
         <w:pStyle w:val="TuNormal"/>
       </w:pPr>
-      <w:proofErr w:type="spellStart"/>
       <w:r>
-        <w:t>Mô</w:t>
+        <w:t>Mô tả chi tiết</w:t>
       </w:r>
-      <w:proofErr w:type="spellEnd"/>
-      <w:r>
-        <w:t xml:space="preserve"> </w:t>
-      </w:r>
-      <w:proofErr w:type="spellStart"/>
-      <w:r>
-        <w:t>tả</w:t>
-      </w:r>
-      <w:proofErr w:type="spellEnd"/>
-      <w:r>
-        <w:t xml:space="preserve"> chi </w:t>
-      </w:r>
-      <w:proofErr w:type="spellStart"/>
-      <w:r>
-        <w:t>tiết</w:t>
-      </w:r>
-      <w:proofErr w:type="spellEnd"/>
     </w:p>
     <w:p>
       <w:pPr>
@@ -2275,11 +1235,9 @@
           <w:numId w:val="17"/>
         </w:numPr>
       </w:pPr>
-      <w:proofErr w:type="spellStart"/>
       <w:r>
         <w:t>TaiKhoanNV</w:t>
       </w:r>
-      <w:proofErr w:type="spellEnd"/>
     </w:p>
     <w:tbl>
       <w:tblPr>
@@ -2306,19 +1264,9 @@
             <w:pPr>
               <w:pStyle w:val="MyTable"/>
             </w:pPr>
-            <w:proofErr w:type="spellStart"/>
-            <w:r>
-              <w:t>Mã</w:t>
-            </w:r>
-            <w:proofErr w:type="spellEnd"/>
-            <w:r>
-              <w:t xml:space="preserve"> </w:t>
-            </w:r>
-            <w:proofErr w:type="spellStart"/>
-            <w:r>
-              <w:t>số</w:t>
-            </w:r>
-            <w:proofErr w:type="spellEnd"/>
+            <w:r>
+              <w:t>Mã số</w:t>
+            </w:r>
           </w:p>
         </w:tc>
         <w:tc>
@@ -2331,11 +1279,9 @@
             <w:pPr>
               <w:pStyle w:val="MyTable"/>
             </w:pPr>
-            <w:proofErr w:type="spellStart"/>
             <w:r>
               <w:t>Tbl_TaiKhoanNV</w:t>
             </w:r>
-            <w:proofErr w:type="spellEnd"/>
           </w:p>
         </w:tc>
       </w:tr>
@@ -2349,19 +1295,9 @@
             <w:pPr>
               <w:pStyle w:val="MyTable"/>
             </w:pPr>
-            <w:proofErr w:type="spellStart"/>
-            <w:r>
-              <w:t>Tham</w:t>
-            </w:r>
-            <w:proofErr w:type="spellEnd"/>
-            <w:r>
-              <w:t xml:space="preserve"> </w:t>
-            </w:r>
-            <w:proofErr w:type="spellStart"/>
-            <w:r>
-              <w:t>chiếu</w:t>
-            </w:r>
-            <w:proofErr w:type="spellEnd"/>
+            <w:r>
+              <w:t>Tham chiếu</w:t>
+            </w:r>
           </w:p>
         </w:tc>
         <w:tc>
@@ -2381,8 +1317,6 @@
               </w:rPr>
               <w:t>[FRA] [CLS] [1.5.4]</w:t>
             </w:r>
-            <w:bookmarkStart w:id="0" w:name="_GoBack"/>
-            <w:bookmarkEnd w:id="0"/>
           </w:p>
         </w:tc>
       </w:tr>
@@ -2396,19 +1330,9 @@
             <w:pPr>
               <w:pStyle w:val="MyTable"/>
             </w:pPr>
-            <w:proofErr w:type="spellStart"/>
-            <w:r>
-              <w:t>Tên</w:t>
-            </w:r>
-            <w:proofErr w:type="spellEnd"/>
-            <w:r>
-              <w:t xml:space="preserve"> </w:t>
-            </w:r>
-            <w:proofErr w:type="spellStart"/>
-            <w:r>
-              <w:t>bảng</w:t>
-            </w:r>
-            <w:proofErr w:type="spellEnd"/>
+            <w:r>
+              <w:t>Tên bảng</w:t>
+            </w:r>
           </w:p>
         </w:tc>
         <w:tc>
@@ -2421,11 +1345,9 @@
             <w:pPr>
               <w:pStyle w:val="MyTable"/>
             </w:pPr>
-            <w:proofErr w:type="spellStart"/>
             <w:r>
               <w:t>TaiKhoanNV</w:t>
             </w:r>
-            <w:proofErr w:type="spellEnd"/>
           </w:p>
         </w:tc>
       </w:tr>
@@ -2440,35 +1362,9 @@
             <w:pPr>
               <w:pStyle w:val="MyTable"/>
             </w:pPr>
-            <w:proofErr w:type="spellStart"/>
-            <w:r>
-              <w:t>Danh</w:t>
-            </w:r>
-            <w:proofErr w:type="spellEnd"/>
-            <w:r>
-              <w:t xml:space="preserve"> </w:t>
-            </w:r>
-            <w:proofErr w:type="spellStart"/>
-            <w:r>
-              <w:t>sách</w:t>
-            </w:r>
-            <w:proofErr w:type="spellEnd"/>
-            <w:r>
-              <w:t xml:space="preserve"> </w:t>
-            </w:r>
-            <w:proofErr w:type="spellStart"/>
-            <w:r>
-              <w:t>các</w:t>
-            </w:r>
-            <w:proofErr w:type="spellEnd"/>
-            <w:r>
-              <w:t xml:space="preserve"> </w:t>
-            </w:r>
-            <w:proofErr w:type="spellStart"/>
-            <w:r>
-              <w:t>cột</w:t>
-            </w:r>
-            <w:proofErr w:type="spellEnd"/>
+            <w:r>
+              <w:t>Danh sách các cột</w:t>
+            </w:r>
           </w:p>
         </w:tc>
       </w:tr>
@@ -2496,19 +1392,9 @@
             <w:pPr>
               <w:pStyle w:val="MyTable"/>
             </w:pPr>
-            <w:proofErr w:type="spellStart"/>
-            <w:r>
-              <w:t>Tên</w:t>
-            </w:r>
-            <w:proofErr w:type="spellEnd"/>
-            <w:r>
-              <w:t xml:space="preserve"> </w:t>
-            </w:r>
-            <w:proofErr w:type="spellStart"/>
-            <w:r>
-              <w:t>cột</w:t>
-            </w:r>
-            <w:proofErr w:type="spellEnd"/>
+            <w:r>
+              <w:t>Tên cột</w:t>
+            </w:r>
           </w:p>
         </w:tc>
         <w:tc>
@@ -2520,27 +1406,9 @@
             <w:pPr>
               <w:pStyle w:val="MyTable"/>
             </w:pPr>
-            <w:proofErr w:type="spellStart"/>
-            <w:r>
-              <w:t>Kiểu</w:t>
-            </w:r>
-            <w:proofErr w:type="spellEnd"/>
-            <w:r>
-              <w:t xml:space="preserve"> </w:t>
-            </w:r>
-            <w:proofErr w:type="spellStart"/>
-            <w:r>
-              <w:t>dữ</w:t>
-            </w:r>
-            <w:proofErr w:type="spellEnd"/>
-            <w:r>
-              <w:t xml:space="preserve"> </w:t>
-            </w:r>
-            <w:proofErr w:type="spellStart"/>
-            <w:r>
-              <w:t>liệu</w:t>
-            </w:r>
-            <w:proofErr w:type="spellEnd"/>
+            <w:r>
+              <w:t>Kiểu dữ liệu</w:t>
+            </w:r>
           </w:p>
         </w:tc>
         <w:tc>
@@ -2552,13 +1420,8 @@
             <w:pPr>
               <w:pStyle w:val="MyTable"/>
             </w:pPr>
-            <w:proofErr w:type="spellStart"/>
-            <w:r>
-              <w:t>Phạm</w:t>
-            </w:r>
-            <w:proofErr w:type="spellEnd"/>
-            <w:r>
-              <w:t xml:space="preserve"> vi</w:t>
+            <w:r>
+              <w:t>Phạm vi</w:t>
             </w:r>
           </w:p>
         </w:tc>
@@ -2571,19 +1434,9 @@
             <w:pPr>
               <w:pStyle w:val="MyTable"/>
             </w:pPr>
-            <w:proofErr w:type="spellStart"/>
-            <w:r>
-              <w:t>Thuộc</w:t>
-            </w:r>
-            <w:proofErr w:type="spellEnd"/>
-            <w:r>
-              <w:t xml:space="preserve"> </w:t>
-            </w:r>
-            <w:proofErr w:type="spellStart"/>
-            <w:r>
-              <w:t>tính</w:t>
-            </w:r>
-            <w:proofErr w:type="spellEnd"/>
+            <w:r>
+              <w:t>Thuộc tính</w:t>
+            </w:r>
           </w:p>
         </w:tc>
         <w:tc>
@@ -2595,19 +1448,9 @@
             <w:pPr>
               <w:pStyle w:val="MyTable"/>
             </w:pPr>
-            <w:proofErr w:type="spellStart"/>
-            <w:r>
-              <w:t>Ghi</w:t>
-            </w:r>
-            <w:proofErr w:type="spellEnd"/>
-            <w:r>
-              <w:t xml:space="preserve"> </w:t>
-            </w:r>
-            <w:proofErr w:type="spellStart"/>
-            <w:r>
-              <w:t>chú</w:t>
-            </w:r>
-            <w:proofErr w:type="spellEnd"/>
+            <w:r>
+              <w:t>Ghi chú</w:t>
+            </w:r>
           </w:p>
         </w:tc>
       </w:tr>
@@ -2633,11 +1476,9 @@
             <w:pPr>
               <w:pStyle w:val="MyTable"/>
             </w:pPr>
-            <w:proofErr w:type="spellStart"/>
             <w:r>
               <w:t>maTK</w:t>
             </w:r>
-            <w:proofErr w:type="spellEnd"/>
           </w:p>
         </w:tc>
         <w:tc>
@@ -2648,11 +1489,9 @@
             <w:pPr>
               <w:pStyle w:val="MyTable"/>
             </w:pPr>
-            <w:proofErr w:type="spellStart"/>
             <w:r>
               <w:t>int</w:t>
             </w:r>
-            <w:proofErr w:type="spellEnd"/>
           </w:p>
         </w:tc>
         <w:tc>
@@ -2663,11 +1502,9 @@
             <w:pPr>
               <w:pStyle w:val="MyTable"/>
             </w:pPr>
-            <w:proofErr w:type="spellStart"/>
             <w:r>
               <w:t>int</w:t>
             </w:r>
-            <w:proofErr w:type="spellEnd"/>
           </w:p>
         </w:tc>
         <w:tc>
@@ -2678,19 +1515,9 @@
             <w:pPr>
               <w:pStyle w:val="MyTable"/>
             </w:pPr>
-            <w:proofErr w:type="spellStart"/>
-            <w:r>
-              <w:t>Khóa</w:t>
-            </w:r>
-            <w:proofErr w:type="spellEnd"/>
-            <w:r>
-              <w:t xml:space="preserve"> </w:t>
-            </w:r>
-            <w:proofErr w:type="spellStart"/>
-            <w:r>
-              <w:t>chính</w:t>
-            </w:r>
-            <w:proofErr w:type="spellEnd"/>
+            <w:r>
+              <w:t>Khóa chính</w:t>
+            </w:r>
           </w:p>
         </w:tc>
         <w:tc>
@@ -2701,67 +1528,9 @@
             <w:pPr>
               <w:pStyle w:val="MyTable"/>
             </w:pPr>
-            <w:proofErr w:type="spellStart"/>
-            <w:r>
-              <w:t>Mã</w:t>
-            </w:r>
-            <w:proofErr w:type="spellEnd"/>
-            <w:r>
-              <w:t xml:space="preserve"> </w:t>
-            </w:r>
-            <w:proofErr w:type="spellStart"/>
-            <w:r>
-              <w:t>phòng</w:t>
-            </w:r>
-            <w:proofErr w:type="spellEnd"/>
-            <w:r>
-              <w:t xml:space="preserve"> </w:t>
-            </w:r>
-            <w:proofErr w:type="spellStart"/>
-            <w:r>
-              <w:t>xác</w:t>
-            </w:r>
-            <w:proofErr w:type="spellEnd"/>
-            <w:r>
-              <w:t xml:space="preserve"> </w:t>
-            </w:r>
-            <w:proofErr w:type="spellStart"/>
-            <w:r>
-              <w:t>định</w:t>
-            </w:r>
-            <w:proofErr w:type="spellEnd"/>
-            <w:r>
-              <w:t xml:space="preserve"> </w:t>
-            </w:r>
-            <w:proofErr w:type="spellStart"/>
-            <w:r>
-              <w:t>duy</w:t>
-            </w:r>
-            <w:proofErr w:type="spellEnd"/>
-            <w:r>
-              <w:t xml:space="preserve"> </w:t>
-            </w:r>
-            <w:proofErr w:type="spellStart"/>
-            <w:r>
-              <w:t>nhất</w:t>
-            </w:r>
-            <w:proofErr w:type="spellEnd"/>
-            <w:r>
-              <w:t xml:space="preserve"> </w:t>
-            </w:r>
-            <w:proofErr w:type="spellStart"/>
-            <w:r>
-              <w:t>một</w:t>
-            </w:r>
-            <w:proofErr w:type="spellEnd"/>
-            <w:r>
-              <w:t xml:space="preserve"> </w:t>
-            </w:r>
-            <w:proofErr w:type="spellStart"/>
-            <w:r>
-              <w:t>phòng</w:t>
-            </w:r>
-            <w:proofErr w:type="spellEnd"/>
+            <w:r>
+              <w:t>Mã phòng xác định duy nhất một phòng</w:t>
+            </w:r>
             <w:r>
               <w:t>.</w:t>
             </w:r>
@@ -2790,11 +1559,9 @@
             <w:pPr>
               <w:pStyle w:val="MyTable"/>
             </w:pPr>
-            <w:proofErr w:type="spellStart"/>
             <w:r>
               <w:t>matKhau</w:t>
             </w:r>
-            <w:proofErr w:type="spellEnd"/>
           </w:p>
         </w:tc>
         <w:tc>
@@ -2841,29 +1608,8 @@
             <w:pPr>
               <w:pStyle w:val="MyTable"/>
             </w:pPr>
-            <w:proofErr w:type="spellStart"/>
-            <w:r>
-              <w:t>Lưu</w:t>
-            </w:r>
-            <w:proofErr w:type="spellEnd"/>
-            <w:r>
-              <w:t xml:space="preserve"> </w:t>
-            </w:r>
-            <w:proofErr w:type="spellStart"/>
-            <w:r>
-              <w:t>mật</w:t>
-            </w:r>
-            <w:proofErr w:type="spellEnd"/>
-            <w:r>
-              <w:t xml:space="preserve"> </w:t>
-            </w:r>
-            <w:proofErr w:type="spellStart"/>
-            <w:r>
-              <w:t>khẩu</w:t>
-            </w:r>
-            <w:proofErr w:type="spellEnd"/>
-            <w:r>
-              <w:t xml:space="preserve"> </w:t>
+            <w:r>
+              <w:t xml:space="preserve">Lưu mật khẩu </w:t>
             </w:r>
           </w:p>
         </w:tc>
@@ -2890,11 +1636,9 @@
             <w:pPr>
               <w:pStyle w:val="MyTable"/>
             </w:pPr>
-            <w:proofErr w:type="spellStart"/>
             <w:r>
               <w:t>tenTaiKhoan</w:t>
             </w:r>
-            <w:proofErr w:type="spellEnd"/>
           </w:p>
         </w:tc>
         <w:tc>
@@ -2941,125 +1685,8 @@
             <w:pPr>
               <w:pStyle w:val="MyTable"/>
             </w:pPr>
-            <w:proofErr w:type="spellStart"/>
-            <w:r>
-              <w:t>Là</w:t>
-            </w:r>
-            <w:proofErr w:type="spellEnd"/>
-            <w:r>
-              <w:t xml:space="preserve"> </w:t>
-            </w:r>
-            <w:proofErr w:type="spellStart"/>
-            <w:r>
-              <w:t>tên</w:t>
-            </w:r>
-            <w:proofErr w:type="spellEnd"/>
-            <w:r>
-              <w:t xml:space="preserve"> </w:t>
-            </w:r>
-            <w:proofErr w:type="spellStart"/>
-            <w:r>
-              <w:t>tài</w:t>
-            </w:r>
-            <w:proofErr w:type="spellEnd"/>
-            <w:r>
-              <w:t xml:space="preserve"> </w:t>
-            </w:r>
-            <w:proofErr w:type="spellStart"/>
-            <w:r>
-              <w:t>khoản</w:t>
-            </w:r>
-            <w:proofErr w:type="spellEnd"/>
-            <w:r>
-              <w:t xml:space="preserve"> </w:t>
-            </w:r>
-            <w:proofErr w:type="spellStart"/>
-            <w:r>
-              <w:t>đăng</w:t>
-            </w:r>
-            <w:proofErr w:type="spellEnd"/>
-            <w:r>
-              <w:t xml:space="preserve"> </w:t>
-            </w:r>
-            <w:proofErr w:type="spellStart"/>
-            <w:r>
-              <w:t>nhập</w:t>
-            </w:r>
-            <w:proofErr w:type="spellEnd"/>
-            <w:r>
-              <w:t xml:space="preserve"> </w:t>
-            </w:r>
-            <w:proofErr w:type="spellStart"/>
-            <w:r>
-              <w:t>của</w:t>
-            </w:r>
-            <w:proofErr w:type="spellEnd"/>
-            <w:r>
-              <w:t xml:space="preserve"> </w:t>
-            </w:r>
-            <w:proofErr w:type="spellStart"/>
-            <w:r>
-              <w:t>nhân</w:t>
-            </w:r>
-            <w:proofErr w:type="spellEnd"/>
-            <w:r>
-              <w:t xml:space="preserve"> </w:t>
-            </w:r>
-            <w:proofErr w:type="spellStart"/>
-            <w:r>
-              <w:t>viên</w:t>
-            </w:r>
-            <w:proofErr w:type="spellEnd"/>
-            <w:r>
-              <w:t xml:space="preserve">, </w:t>
-            </w:r>
-            <w:proofErr w:type="spellStart"/>
-            <w:r>
-              <w:t>mỗi</w:t>
-            </w:r>
-            <w:proofErr w:type="spellEnd"/>
-            <w:r>
-              <w:t xml:space="preserve"> </w:t>
-            </w:r>
-            <w:proofErr w:type="spellStart"/>
-            <w:r>
-              <w:t>tài</w:t>
-            </w:r>
-            <w:proofErr w:type="spellEnd"/>
-            <w:r>
-              <w:t xml:space="preserve"> </w:t>
-            </w:r>
-            <w:proofErr w:type="spellStart"/>
-            <w:r>
-              <w:t>khoản</w:t>
-            </w:r>
-            <w:proofErr w:type="spellEnd"/>
-            <w:r>
-              <w:t xml:space="preserve"> </w:t>
-            </w:r>
-            <w:proofErr w:type="spellStart"/>
-            <w:r>
-              <w:t>là</w:t>
-            </w:r>
-            <w:proofErr w:type="spellEnd"/>
-            <w:r>
-              <w:t xml:space="preserve"> </w:t>
-            </w:r>
-            <w:proofErr w:type="spellStart"/>
-            <w:r>
-              <w:t>duy</w:t>
-            </w:r>
-            <w:proofErr w:type="spellEnd"/>
-            <w:r>
-              <w:t xml:space="preserve"> </w:t>
-            </w:r>
-            <w:proofErr w:type="spellStart"/>
-            <w:r>
-              <w:t>nhất</w:t>
-            </w:r>
-            <w:proofErr w:type="spellEnd"/>
-            <w:r>
-              <w:t>.</w:t>
+            <w:r>
+              <w:t>Là tên tài khoản đăng nhập của nhân viên, mỗi tài khoản là duy nhất.</w:t>
             </w:r>
           </w:p>
         </w:tc>
@@ -3074,6 +1701,7 @@
               <w:pStyle w:val="MyTable"/>
             </w:pPr>
             <w:r>
+              <w:lastRenderedPageBreak/>
               <w:t>4</w:t>
             </w:r>
           </w:p>
@@ -3086,11 +1714,9 @@
             <w:pPr>
               <w:pStyle w:val="MyTable"/>
             </w:pPr>
-            <w:proofErr w:type="spellStart"/>
             <w:r>
               <w:t>soLanDangNhapTB</w:t>
             </w:r>
-            <w:proofErr w:type="spellEnd"/>
           </w:p>
         </w:tc>
         <w:tc>
@@ -3101,11 +1727,9 @@
             <w:pPr>
               <w:pStyle w:val="MyTable"/>
             </w:pPr>
-            <w:proofErr w:type="spellStart"/>
             <w:r>
               <w:t>int</w:t>
             </w:r>
-            <w:proofErr w:type="spellEnd"/>
           </w:p>
         </w:tc>
         <w:tc>
@@ -3116,11 +1740,9 @@
             <w:pPr>
               <w:pStyle w:val="MyTable"/>
             </w:pPr>
-            <w:proofErr w:type="spellStart"/>
             <w:r>
               <w:t>int</w:t>
             </w:r>
-            <w:proofErr w:type="spellEnd"/>
           </w:p>
         </w:tc>
         <w:tc>
@@ -3142,87 +1764,7 @@
               <w:pStyle w:val="MyTable"/>
             </w:pPr>
             <w:r>
-              <w:t xml:space="preserve">Cho </w:t>
-            </w:r>
-            <w:proofErr w:type="spellStart"/>
-            <w:r>
-              <w:t>biết</w:t>
-            </w:r>
-            <w:proofErr w:type="spellEnd"/>
-            <w:r>
-              <w:t xml:space="preserve"> </w:t>
-            </w:r>
-            <w:proofErr w:type="spellStart"/>
-            <w:r>
-              <w:t>số</w:t>
-            </w:r>
-            <w:proofErr w:type="spellEnd"/>
-            <w:r>
-              <w:t xml:space="preserve"> </w:t>
-            </w:r>
-            <w:proofErr w:type="spellStart"/>
-            <w:r>
-              <w:t>lần</w:t>
-            </w:r>
-            <w:proofErr w:type="spellEnd"/>
-            <w:r>
-              <w:t xml:space="preserve"> </w:t>
-            </w:r>
-            <w:proofErr w:type="spellStart"/>
-            <w:r>
-              <w:t>đăng</w:t>
-            </w:r>
-            <w:proofErr w:type="spellEnd"/>
-            <w:r>
-              <w:t xml:space="preserve"> </w:t>
-            </w:r>
-            <w:proofErr w:type="spellStart"/>
-            <w:r>
-              <w:t>nhập</w:t>
-            </w:r>
-            <w:proofErr w:type="spellEnd"/>
-            <w:r>
-              <w:t xml:space="preserve"> </w:t>
-            </w:r>
-            <w:proofErr w:type="spellStart"/>
-            <w:r>
-              <w:t>thất</w:t>
-            </w:r>
-            <w:proofErr w:type="spellEnd"/>
-            <w:r>
-              <w:t xml:space="preserve"> </w:t>
-            </w:r>
-            <w:proofErr w:type="spellStart"/>
-            <w:r>
-              <w:t>bại</w:t>
-            </w:r>
-            <w:proofErr w:type="spellEnd"/>
-            <w:r>
-              <w:t xml:space="preserve"> </w:t>
-            </w:r>
-            <w:proofErr w:type="spellStart"/>
-            <w:r>
-              <w:t>của</w:t>
-            </w:r>
-            <w:proofErr w:type="spellEnd"/>
-            <w:r>
-              <w:t xml:space="preserve"> </w:t>
-            </w:r>
-            <w:proofErr w:type="spellStart"/>
-            <w:r>
-              <w:t>người</w:t>
-            </w:r>
-            <w:proofErr w:type="spellEnd"/>
-            <w:r>
-              <w:t xml:space="preserve"> </w:t>
-            </w:r>
-            <w:proofErr w:type="spellStart"/>
-            <w:r>
-              <w:t>dùng</w:t>
-            </w:r>
-            <w:proofErr w:type="spellEnd"/>
-            <w:r>
-              <w:t>.</w:t>
+              <w:t>Cho biết số lần đăng nhập thất bại của người dùng.</w:t>
             </w:r>
           </w:p>
         </w:tc>
@@ -3236,11 +1778,9 @@
           <w:numId w:val="17"/>
         </w:numPr>
       </w:pPr>
-      <w:proofErr w:type="spellStart"/>
       <w:r>
         <w:t>TrangThaiNV</w:t>
       </w:r>
-      <w:proofErr w:type="spellEnd"/>
     </w:p>
     <w:tbl>
       <w:tblPr>
@@ -3267,19 +1807,9 @@
             <w:pPr>
               <w:pStyle w:val="MyTable"/>
             </w:pPr>
-            <w:proofErr w:type="spellStart"/>
-            <w:r>
-              <w:t>Mã</w:t>
-            </w:r>
-            <w:proofErr w:type="spellEnd"/>
-            <w:r>
-              <w:t xml:space="preserve"> </w:t>
-            </w:r>
-            <w:proofErr w:type="spellStart"/>
-            <w:r>
-              <w:t>số</w:t>
-            </w:r>
-            <w:proofErr w:type="spellEnd"/>
+            <w:r>
+              <w:t>Mã số</w:t>
+            </w:r>
           </w:p>
         </w:tc>
         <w:tc>
@@ -3293,13 +1823,8 @@
               <w:pStyle w:val="MyTable"/>
             </w:pPr>
             <w:r>
-              <w:t xml:space="preserve">Tb1_ </w:t>
-            </w:r>
-            <w:proofErr w:type="spellStart"/>
-            <w:r>
-              <w:t>TrangThaiNV</w:t>
-            </w:r>
-            <w:proofErr w:type="spellEnd"/>
+              <w:t>Tb1_ TrangThaiNV</w:t>
+            </w:r>
           </w:p>
         </w:tc>
       </w:tr>
@@ -3313,19 +1838,9 @@
             <w:pPr>
               <w:pStyle w:val="MyTable"/>
             </w:pPr>
-            <w:proofErr w:type="spellStart"/>
-            <w:r>
-              <w:t>Tham</w:t>
-            </w:r>
-            <w:proofErr w:type="spellEnd"/>
-            <w:r>
-              <w:t xml:space="preserve"> </w:t>
-            </w:r>
-            <w:proofErr w:type="spellStart"/>
-            <w:r>
-              <w:t>chiếu</w:t>
-            </w:r>
-            <w:proofErr w:type="spellEnd"/>
+            <w:r>
+              <w:t>Tham chiếu</w:t>
+            </w:r>
           </w:p>
         </w:tc>
         <w:tc>
@@ -3358,20 +1873,9 @@
             <w:pPr>
               <w:pStyle w:val="MyTable"/>
             </w:pPr>
-            <w:proofErr w:type="spellStart"/>
-            <w:r>
-              <w:lastRenderedPageBreak/>
-              <w:t>Tên</w:t>
-            </w:r>
-            <w:proofErr w:type="spellEnd"/>
-            <w:r>
-              <w:t xml:space="preserve"> </w:t>
-            </w:r>
-            <w:proofErr w:type="spellStart"/>
-            <w:r>
-              <w:t>bảng</w:t>
-            </w:r>
-            <w:proofErr w:type="spellEnd"/>
+            <w:r>
+              <w:t>Tên bảng</w:t>
+            </w:r>
           </w:p>
         </w:tc>
         <w:tc>
@@ -3384,11 +1888,9 @@
             <w:pPr>
               <w:pStyle w:val="MyTable"/>
             </w:pPr>
-            <w:proofErr w:type="spellStart"/>
             <w:r>
               <w:t>TrangThaiNV</w:t>
             </w:r>
-            <w:proofErr w:type="spellEnd"/>
           </w:p>
         </w:tc>
       </w:tr>
@@ -3403,35 +1905,9 @@
             <w:pPr>
               <w:pStyle w:val="MyTable"/>
             </w:pPr>
-            <w:proofErr w:type="spellStart"/>
-            <w:r>
-              <w:t>Danh</w:t>
-            </w:r>
-            <w:proofErr w:type="spellEnd"/>
-            <w:r>
-              <w:t xml:space="preserve"> </w:t>
-            </w:r>
-            <w:proofErr w:type="spellStart"/>
-            <w:r>
-              <w:t>sách</w:t>
-            </w:r>
-            <w:proofErr w:type="spellEnd"/>
-            <w:r>
-              <w:t xml:space="preserve"> </w:t>
-            </w:r>
-            <w:proofErr w:type="spellStart"/>
-            <w:r>
-              <w:t>các</w:t>
-            </w:r>
-            <w:proofErr w:type="spellEnd"/>
-            <w:r>
-              <w:t xml:space="preserve"> </w:t>
-            </w:r>
-            <w:proofErr w:type="spellStart"/>
-            <w:r>
-              <w:t>cột</w:t>
-            </w:r>
-            <w:proofErr w:type="spellEnd"/>
+            <w:r>
+              <w:t>Danh sách các cột</w:t>
+            </w:r>
           </w:p>
         </w:tc>
       </w:tr>
@@ -3459,19 +1935,9 @@
             <w:pPr>
               <w:pStyle w:val="MyTable"/>
             </w:pPr>
-            <w:proofErr w:type="spellStart"/>
-            <w:r>
-              <w:t>Tên</w:t>
-            </w:r>
-            <w:proofErr w:type="spellEnd"/>
-            <w:r>
-              <w:t xml:space="preserve"> </w:t>
-            </w:r>
-            <w:proofErr w:type="spellStart"/>
-            <w:r>
-              <w:t>cột</w:t>
-            </w:r>
-            <w:proofErr w:type="spellEnd"/>
+            <w:r>
+              <w:t>Tên cột</w:t>
+            </w:r>
           </w:p>
         </w:tc>
         <w:tc>
@@ -3483,27 +1949,9 @@
             <w:pPr>
               <w:pStyle w:val="MyTable"/>
             </w:pPr>
-            <w:proofErr w:type="spellStart"/>
-            <w:r>
-              <w:t>Kiểu</w:t>
-            </w:r>
-            <w:proofErr w:type="spellEnd"/>
-            <w:r>
-              <w:t xml:space="preserve"> </w:t>
-            </w:r>
-            <w:proofErr w:type="spellStart"/>
-            <w:r>
-              <w:t>dữ</w:t>
-            </w:r>
-            <w:proofErr w:type="spellEnd"/>
-            <w:r>
-              <w:t xml:space="preserve"> </w:t>
-            </w:r>
-            <w:proofErr w:type="spellStart"/>
-            <w:r>
-              <w:t>liệu</w:t>
-            </w:r>
-            <w:proofErr w:type="spellEnd"/>
+            <w:r>
+              <w:t>Kiểu dữ liệu</w:t>
+            </w:r>
           </w:p>
         </w:tc>
         <w:tc>
@@ -3515,13 +1963,8 @@
             <w:pPr>
               <w:pStyle w:val="MyTable"/>
             </w:pPr>
-            <w:proofErr w:type="spellStart"/>
-            <w:r>
-              <w:t>Phạm</w:t>
-            </w:r>
-            <w:proofErr w:type="spellEnd"/>
-            <w:r>
-              <w:t xml:space="preserve"> vi</w:t>
+            <w:r>
+              <w:t>Phạm vi</w:t>
             </w:r>
           </w:p>
         </w:tc>
@@ -3534,19 +1977,9 @@
             <w:pPr>
               <w:pStyle w:val="MyTable"/>
             </w:pPr>
-            <w:proofErr w:type="spellStart"/>
-            <w:r>
-              <w:t>Thuộc</w:t>
-            </w:r>
-            <w:proofErr w:type="spellEnd"/>
-            <w:r>
-              <w:t xml:space="preserve"> </w:t>
-            </w:r>
-            <w:proofErr w:type="spellStart"/>
-            <w:r>
-              <w:t>tính</w:t>
-            </w:r>
-            <w:proofErr w:type="spellEnd"/>
+            <w:r>
+              <w:t>Thuộc tính</w:t>
+            </w:r>
           </w:p>
         </w:tc>
         <w:tc>
@@ -3558,19 +1991,9 @@
             <w:pPr>
               <w:pStyle w:val="MyTable"/>
             </w:pPr>
-            <w:proofErr w:type="spellStart"/>
-            <w:r>
-              <w:t>Ghi</w:t>
-            </w:r>
-            <w:proofErr w:type="spellEnd"/>
-            <w:r>
-              <w:t xml:space="preserve"> </w:t>
-            </w:r>
-            <w:proofErr w:type="spellStart"/>
-            <w:r>
-              <w:t>chú</w:t>
-            </w:r>
-            <w:proofErr w:type="spellEnd"/>
+            <w:r>
+              <w:t>Ghi chú</w:t>
+            </w:r>
           </w:p>
         </w:tc>
       </w:tr>
@@ -3596,11 +2019,9 @@
             <w:pPr>
               <w:pStyle w:val="MyTable"/>
             </w:pPr>
-            <w:proofErr w:type="spellStart"/>
             <w:r>
               <w:t>maTT</w:t>
             </w:r>
-            <w:proofErr w:type="spellEnd"/>
           </w:p>
         </w:tc>
         <w:tc>
@@ -3611,11 +2032,9 @@
             <w:pPr>
               <w:pStyle w:val="MyTable"/>
             </w:pPr>
-            <w:proofErr w:type="spellStart"/>
             <w:r>
               <w:t>int</w:t>
             </w:r>
-            <w:proofErr w:type="spellEnd"/>
           </w:p>
         </w:tc>
         <w:tc>
@@ -3626,11 +2045,9 @@
             <w:pPr>
               <w:pStyle w:val="MyTable"/>
             </w:pPr>
-            <w:proofErr w:type="spellStart"/>
             <w:r>
               <w:t>int</w:t>
             </w:r>
-            <w:proofErr w:type="spellEnd"/>
           </w:p>
         </w:tc>
         <w:tc>
@@ -3641,19 +2058,9 @@
             <w:pPr>
               <w:pStyle w:val="MyTable"/>
             </w:pPr>
-            <w:proofErr w:type="spellStart"/>
-            <w:r>
-              <w:t>Khóa</w:t>
-            </w:r>
-            <w:proofErr w:type="spellEnd"/>
-            <w:r>
-              <w:t xml:space="preserve"> </w:t>
-            </w:r>
-            <w:proofErr w:type="spellStart"/>
-            <w:r>
-              <w:t>chính</w:t>
-            </w:r>
-            <w:proofErr w:type="spellEnd"/>
+            <w:r>
+              <w:t>Khóa chính</w:t>
+            </w:r>
           </w:p>
         </w:tc>
         <w:tc>
@@ -3664,101 +2071,11 @@
             <w:pPr>
               <w:pStyle w:val="MyTable"/>
             </w:pPr>
-            <w:proofErr w:type="spellStart"/>
-            <w:r>
-              <w:t>Mã</w:t>
-            </w:r>
-            <w:proofErr w:type="spellEnd"/>
-            <w:r>
-              <w:t xml:space="preserve"> </w:t>
-            </w:r>
-            <w:proofErr w:type="spellStart"/>
-            <w:r>
-              <w:t>trạng</w:t>
-            </w:r>
-            <w:proofErr w:type="spellEnd"/>
-            <w:r>
-              <w:t xml:space="preserve"> </w:t>
-            </w:r>
-            <w:proofErr w:type="spellStart"/>
-            <w:r>
-              <w:t>thái</w:t>
-            </w:r>
-            <w:proofErr w:type="spellEnd"/>
-            <w:r>
-              <w:t xml:space="preserve"> </w:t>
-            </w:r>
-            <w:proofErr w:type="spellStart"/>
-            <w:r>
-              <w:t>giúp</w:t>
-            </w:r>
-            <w:proofErr w:type="spellEnd"/>
-            <w:r>
-              <w:t xml:space="preserve"> </w:t>
-            </w:r>
-            <w:proofErr w:type="spellStart"/>
-            <w:r>
-              <w:t>xác</w:t>
-            </w:r>
-            <w:proofErr w:type="spellEnd"/>
-            <w:r>
-              <w:t xml:space="preserve"> </w:t>
-            </w:r>
-            <w:proofErr w:type="spellStart"/>
-            <w:r>
-              <w:t>định</w:t>
-            </w:r>
-            <w:proofErr w:type="spellEnd"/>
-            <w:r>
-              <w:t xml:space="preserve"> </w:t>
-            </w:r>
-            <w:proofErr w:type="spellStart"/>
-            <w:r>
-              <w:t>mội</w:t>
-            </w:r>
-            <w:proofErr w:type="spellEnd"/>
-            <w:r>
-              <w:t xml:space="preserve"> </w:t>
-            </w:r>
-            <w:proofErr w:type="spellStart"/>
-            <w:r>
-              <w:t>trạng</w:t>
-            </w:r>
-            <w:proofErr w:type="spellEnd"/>
-            <w:r>
-              <w:t xml:space="preserve"> </w:t>
-            </w:r>
-            <w:proofErr w:type="spellStart"/>
-            <w:r>
-              <w:t>thái</w:t>
-            </w:r>
-            <w:proofErr w:type="spellEnd"/>
-            <w:r>
-              <w:t xml:space="preserve"> </w:t>
-            </w:r>
-            <w:proofErr w:type="spellStart"/>
-            <w:r>
-              <w:t>là</w:t>
-            </w:r>
-            <w:proofErr w:type="spellEnd"/>
-            <w:r>
-              <w:t xml:space="preserve"> </w:t>
-            </w:r>
-            <w:proofErr w:type="spellStart"/>
-            <w:r>
-              <w:t>duy</w:t>
-            </w:r>
-            <w:proofErr w:type="spellEnd"/>
-            <w:r>
-              <w:t xml:space="preserve"> </w:t>
-            </w:r>
-            <w:proofErr w:type="spellStart"/>
-            <w:r>
-              <w:t>nhất</w:t>
-            </w:r>
-            <w:proofErr w:type="spellEnd"/>
-            <w:r>
-              <w:t>.</w:t>
+            <w:r>
+              <w:t xml:space="preserve">Mã </w:t>
+            </w:r>
+            <w:r>
+              <w:t>trạng thái giúp xác định mội trạng thái là duy nhất.</w:t>
             </w:r>
           </w:p>
         </w:tc>
@@ -3785,11 +2102,9 @@
             <w:pPr>
               <w:pStyle w:val="MyTable"/>
             </w:pPr>
-            <w:proofErr w:type="spellStart"/>
             <w:r>
               <w:t>moTaTT</w:t>
             </w:r>
-            <w:proofErr w:type="spellEnd"/>
           </w:p>
         </w:tc>
         <w:tc>
@@ -3800,14 +2115,12 @@
             <w:pPr>
               <w:pStyle w:val="MyTable"/>
             </w:pPr>
-            <w:proofErr w:type="spellStart"/>
             <w:r>
               <w:t>nv</w:t>
             </w:r>
             <w:r>
               <w:t>archar</w:t>
             </w:r>
-            <w:proofErr w:type="spellEnd"/>
           </w:p>
         </w:tc>
         <w:tc>
@@ -3841,59 +2154,9 @@
             <w:pPr>
               <w:pStyle w:val="MyTable"/>
             </w:pPr>
-            <w:proofErr w:type="spellStart"/>
-            <w:r>
-              <w:t>Mô</w:t>
-            </w:r>
-            <w:proofErr w:type="spellEnd"/>
-            <w:r>
-              <w:t xml:space="preserve"> </w:t>
-            </w:r>
-            <w:proofErr w:type="spellStart"/>
-            <w:r>
-              <w:t>tả</w:t>
-            </w:r>
-            <w:proofErr w:type="spellEnd"/>
-            <w:r>
-              <w:t xml:space="preserve"> </w:t>
-            </w:r>
-            <w:proofErr w:type="spellStart"/>
-            <w:r>
-              <w:t>trạng</w:t>
-            </w:r>
-            <w:proofErr w:type="spellEnd"/>
-            <w:r>
-              <w:t xml:space="preserve"> </w:t>
-            </w:r>
-            <w:proofErr w:type="spellStart"/>
-            <w:r>
-              <w:t>thái</w:t>
-            </w:r>
-            <w:proofErr w:type="spellEnd"/>
-            <w:r>
-              <w:t xml:space="preserve"> </w:t>
-            </w:r>
-            <w:proofErr w:type="spellStart"/>
-            <w:r>
-              <w:t>của</w:t>
-            </w:r>
-            <w:proofErr w:type="spellEnd"/>
-            <w:r>
-              <w:t xml:space="preserve"> </w:t>
-            </w:r>
-            <w:proofErr w:type="spellStart"/>
-            <w:r>
-              <w:t>nhân</w:t>
-            </w:r>
-            <w:proofErr w:type="spellEnd"/>
-            <w:r>
-              <w:t xml:space="preserve"> </w:t>
-            </w:r>
-            <w:proofErr w:type="spellStart"/>
-            <w:r>
-              <w:t>viên</w:t>
-            </w:r>
-            <w:proofErr w:type="spellEnd"/>
+            <w:r>
+              <w:t>Mô tả trạng thái của nhân viên</w:t>
+            </w:r>
           </w:p>
         </w:tc>
       </w:tr>
@@ -3919,11 +2182,9 @@
             <w:pPr>
               <w:pStyle w:val="MyTable"/>
             </w:pPr>
-            <w:proofErr w:type="spellStart"/>
             <w:r>
               <w:t>tenTT</w:t>
             </w:r>
-            <w:proofErr w:type="spellEnd"/>
           </w:p>
         </w:tc>
         <w:tc>
@@ -3934,11 +2195,9 @@
             <w:pPr>
               <w:pStyle w:val="MyTable"/>
             </w:pPr>
-            <w:proofErr w:type="spellStart"/>
             <w:r>
               <w:t>navarchar</w:t>
             </w:r>
-            <w:proofErr w:type="spellEnd"/>
           </w:p>
         </w:tc>
         <w:tc>
@@ -3972,37 +2231,11 @@
             <w:pPr>
               <w:pStyle w:val="MyTable"/>
             </w:pPr>
-            <w:proofErr w:type="spellStart"/>
-            <w:r>
-              <w:t>Là</w:t>
-            </w:r>
-            <w:proofErr w:type="spellEnd"/>
-            <w:r>
-              <w:t xml:space="preserve"> </w:t>
-            </w:r>
-            <w:proofErr w:type="spellStart"/>
-            <w:r>
-              <w:t>tên</w:t>
-            </w:r>
-            <w:proofErr w:type="spellEnd"/>
-            <w:r>
-              <w:t xml:space="preserve"> </w:t>
-            </w:r>
-            <w:proofErr w:type="spellStart"/>
-            <w:r>
-              <w:t>trạng</w:t>
-            </w:r>
-            <w:proofErr w:type="spellEnd"/>
-            <w:r>
-              <w:t xml:space="preserve"> </w:t>
-            </w:r>
-            <w:proofErr w:type="spellStart"/>
-            <w:r>
-              <w:t>thái</w:t>
-            </w:r>
-            <w:proofErr w:type="spellEnd"/>
-            <w:r>
-              <w:t>.</w:t>
+            <w:r>
+              <w:t>Là tên</w:t>
+            </w:r>
+            <w:r>
+              <w:t xml:space="preserve"> trạng thái.</w:t>
             </w:r>
           </w:p>
         </w:tc>
@@ -4026,11 +2259,9 @@
           <w:numId w:val="17"/>
         </w:numPr>
       </w:pPr>
-      <w:proofErr w:type="spellStart"/>
       <w:r>
         <w:t>VaiTro</w:t>
       </w:r>
-      <w:proofErr w:type="spellEnd"/>
     </w:p>
     <w:tbl>
       <w:tblPr>
@@ -4057,19 +2288,9 @@
             <w:pPr>
               <w:pStyle w:val="MyTable"/>
             </w:pPr>
-            <w:proofErr w:type="spellStart"/>
-            <w:r>
-              <w:t>Mã</w:t>
-            </w:r>
-            <w:proofErr w:type="spellEnd"/>
-            <w:r>
-              <w:t xml:space="preserve"> </w:t>
-            </w:r>
-            <w:proofErr w:type="spellStart"/>
-            <w:r>
-              <w:t>số</w:t>
-            </w:r>
-            <w:proofErr w:type="spellEnd"/>
+            <w:r>
+              <w:t>Mã số</w:t>
+            </w:r>
           </w:p>
         </w:tc>
         <w:tc>
@@ -4082,11 +2303,9 @@
             <w:pPr>
               <w:pStyle w:val="MyTable"/>
             </w:pPr>
-            <w:proofErr w:type="spellStart"/>
             <w:r>
               <w:t>Tbl_VaiTro</w:t>
             </w:r>
-            <w:proofErr w:type="spellEnd"/>
           </w:p>
         </w:tc>
       </w:tr>
@@ -4100,19 +2319,9 @@
             <w:pPr>
               <w:pStyle w:val="MyTable"/>
             </w:pPr>
-            <w:proofErr w:type="spellStart"/>
-            <w:r>
-              <w:t>Tham</w:t>
-            </w:r>
-            <w:proofErr w:type="spellEnd"/>
-            <w:r>
-              <w:t xml:space="preserve"> </w:t>
-            </w:r>
-            <w:proofErr w:type="spellStart"/>
-            <w:r>
-              <w:t>chiếu</w:t>
-            </w:r>
-            <w:proofErr w:type="spellEnd"/>
+            <w:r>
+              <w:t>Tham chiếu</w:t>
+            </w:r>
           </w:p>
         </w:tc>
         <w:tc>
@@ -4145,19 +2354,9 @@
             <w:pPr>
               <w:pStyle w:val="MyTable"/>
             </w:pPr>
-            <w:proofErr w:type="spellStart"/>
-            <w:r>
-              <w:t>Tên</w:t>
-            </w:r>
-            <w:proofErr w:type="spellEnd"/>
-            <w:r>
-              <w:t xml:space="preserve"> </w:t>
-            </w:r>
-            <w:proofErr w:type="spellStart"/>
-            <w:r>
-              <w:t>bảng</w:t>
-            </w:r>
-            <w:proofErr w:type="spellEnd"/>
+            <w:r>
+              <w:t>Tên bảng</w:t>
+            </w:r>
           </w:p>
         </w:tc>
         <w:tc>
@@ -4170,11 +2369,9 @@
             <w:pPr>
               <w:pStyle w:val="MyTable"/>
             </w:pPr>
-            <w:proofErr w:type="spellStart"/>
             <w:r>
               <w:t>VaiTro</w:t>
             </w:r>
-            <w:proofErr w:type="spellEnd"/>
           </w:p>
         </w:tc>
       </w:tr>
@@ -4189,35 +2386,9 @@
             <w:pPr>
               <w:pStyle w:val="MyTable"/>
             </w:pPr>
-            <w:proofErr w:type="spellStart"/>
-            <w:r>
-              <w:t>Danh</w:t>
-            </w:r>
-            <w:proofErr w:type="spellEnd"/>
-            <w:r>
-              <w:t xml:space="preserve"> </w:t>
-            </w:r>
-            <w:proofErr w:type="spellStart"/>
-            <w:r>
-              <w:t>sách</w:t>
-            </w:r>
-            <w:proofErr w:type="spellEnd"/>
-            <w:r>
-              <w:t xml:space="preserve"> </w:t>
-            </w:r>
-            <w:proofErr w:type="spellStart"/>
-            <w:r>
-              <w:t>các</w:t>
-            </w:r>
-            <w:proofErr w:type="spellEnd"/>
-            <w:r>
-              <w:t xml:space="preserve"> </w:t>
-            </w:r>
-            <w:proofErr w:type="spellStart"/>
-            <w:r>
-              <w:t>cột</w:t>
-            </w:r>
-            <w:proofErr w:type="spellEnd"/>
+            <w:r>
+              <w:t>Danh sách các cột</w:t>
+            </w:r>
           </w:p>
         </w:tc>
       </w:tr>
@@ -4245,19 +2416,9 @@
             <w:pPr>
               <w:pStyle w:val="MyTable"/>
             </w:pPr>
-            <w:proofErr w:type="spellStart"/>
-            <w:r>
-              <w:t>Tên</w:t>
-            </w:r>
-            <w:proofErr w:type="spellEnd"/>
-            <w:r>
-              <w:t xml:space="preserve"> </w:t>
-            </w:r>
-            <w:proofErr w:type="spellStart"/>
-            <w:r>
-              <w:t>cột</w:t>
-            </w:r>
-            <w:proofErr w:type="spellEnd"/>
+            <w:r>
+              <w:t>Tên cột</w:t>
+            </w:r>
           </w:p>
         </w:tc>
         <w:tc>
@@ -4269,27 +2430,9 @@
             <w:pPr>
               <w:pStyle w:val="MyTable"/>
             </w:pPr>
-            <w:proofErr w:type="spellStart"/>
-            <w:r>
-              <w:t>Kiểu</w:t>
-            </w:r>
-            <w:proofErr w:type="spellEnd"/>
-            <w:r>
-              <w:t xml:space="preserve"> </w:t>
-            </w:r>
-            <w:proofErr w:type="spellStart"/>
-            <w:r>
-              <w:t>dữ</w:t>
-            </w:r>
-            <w:proofErr w:type="spellEnd"/>
-            <w:r>
-              <w:t xml:space="preserve"> </w:t>
-            </w:r>
-            <w:proofErr w:type="spellStart"/>
-            <w:r>
-              <w:t>liệu</w:t>
-            </w:r>
-            <w:proofErr w:type="spellEnd"/>
+            <w:r>
+              <w:t>Kiểu dữ liệu</w:t>
+            </w:r>
           </w:p>
         </w:tc>
         <w:tc>
@@ -4301,13 +2444,8 @@
             <w:pPr>
               <w:pStyle w:val="MyTable"/>
             </w:pPr>
-            <w:proofErr w:type="spellStart"/>
-            <w:r>
-              <w:t>Phạm</w:t>
-            </w:r>
-            <w:proofErr w:type="spellEnd"/>
-            <w:r>
-              <w:t xml:space="preserve"> vi</w:t>
+            <w:r>
+              <w:t>Phạm vi</w:t>
             </w:r>
           </w:p>
         </w:tc>
@@ -4320,19 +2458,9 @@
             <w:pPr>
               <w:pStyle w:val="MyTable"/>
             </w:pPr>
-            <w:proofErr w:type="spellStart"/>
-            <w:r>
-              <w:t>Thuộc</w:t>
-            </w:r>
-            <w:proofErr w:type="spellEnd"/>
-            <w:r>
-              <w:t xml:space="preserve"> </w:t>
-            </w:r>
-            <w:proofErr w:type="spellStart"/>
-            <w:r>
-              <w:t>tính</w:t>
-            </w:r>
-            <w:proofErr w:type="spellEnd"/>
+            <w:r>
+              <w:t>Thuộc tính</w:t>
+            </w:r>
           </w:p>
         </w:tc>
         <w:tc>
@@ -4344,19 +2472,9 @@
             <w:pPr>
               <w:pStyle w:val="MyTable"/>
             </w:pPr>
-            <w:proofErr w:type="spellStart"/>
-            <w:r>
-              <w:t>Ghi</w:t>
-            </w:r>
-            <w:proofErr w:type="spellEnd"/>
-            <w:r>
-              <w:t xml:space="preserve"> </w:t>
-            </w:r>
-            <w:proofErr w:type="spellStart"/>
-            <w:r>
-              <w:t>chú</w:t>
-            </w:r>
-            <w:proofErr w:type="spellEnd"/>
+            <w:r>
+              <w:t>Ghi chú</w:t>
+            </w:r>
           </w:p>
         </w:tc>
       </w:tr>
@@ -4382,11 +2500,9 @@
             <w:pPr>
               <w:pStyle w:val="MyTable"/>
             </w:pPr>
-            <w:proofErr w:type="spellStart"/>
             <w:r>
               <w:t>maVT</w:t>
             </w:r>
-            <w:proofErr w:type="spellEnd"/>
           </w:p>
         </w:tc>
         <w:tc>
@@ -4397,11 +2513,9 @@
             <w:pPr>
               <w:pStyle w:val="MyTable"/>
             </w:pPr>
-            <w:proofErr w:type="spellStart"/>
             <w:r>
               <w:t>int</w:t>
             </w:r>
-            <w:proofErr w:type="spellEnd"/>
           </w:p>
         </w:tc>
         <w:tc>
@@ -4412,11 +2526,9 @@
             <w:pPr>
               <w:pStyle w:val="MyTable"/>
             </w:pPr>
-            <w:proofErr w:type="spellStart"/>
             <w:r>
               <w:t>int</w:t>
             </w:r>
-            <w:proofErr w:type="spellEnd"/>
           </w:p>
         </w:tc>
         <w:tc>
@@ -4427,19 +2539,9 @@
             <w:pPr>
               <w:pStyle w:val="MyTable"/>
             </w:pPr>
-            <w:proofErr w:type="spellStart"/>
-            <w:r>
-              <w:t>Khóa</w:t>
-            </w:r>
-            <w:proofErr w:type="spellEnd"/>
-            <w:r>
-              <w:t xml:space="preserve"> </w:t>
-            </w:r>
-            <w:proofErr w:type="spellStart"/>
-            <w:r>
-              <w:t>chính</w:t>
-            </w:r>
-            <w:proofErr w:type="spellEnd"/>
+            <w:r>
+              <w:t>Khóa chính</w:t>
+            </w:r>
           </w:p>
         </w:tc>
         <w:tc>
@@ -4450,101 +2552,8 @@
             <w:pPr>
               <w:pStyle w:val="MyTable"/>
             </w:pPr>
-            <w:proofErr w:type="spellStart"/>
-            <w:r>
-              <w:t>Mã</w:t>
-            </w:r>
-            <w:proofErr w:type="spellEnd"/>
-            <w:r>
-              <w:t xml:space="preserve"> </w:t>
-            </w:r>
-            <w:proofErr w:type="spellStart"/>
-            <w:r>
-              <w:t>vai</w:t>
-            </w:r>
-            <w:proofErr w:type="spellEnd"/>
-            <w:r>
-              <w:t xml:space="preserve"> </w:t>
-            </w:r>
-            <w:proofErr w:type="spellStart"/>
-            <w:r>
-              <w:t>trò</w:t>
-            </w:r>
-            <w:proofErr w:type="spellEnd"/>
-            <w:r>
-              <w:t xml:space="preserve"> </w:t>
-            </w:r>
-            <w:proofErr w:type="spellStart"/>
-            <w:r>
-              <w:t>giúp</w:t>
-            </w:r>
-            <w:proofErr w:type="spellEnd"/>
-            <w:r>
-              <w:t xml:space="preserve"> </w:t>
-            </w:r>
-            <w:proofErr w:type="spellStart"/>
-            <w:r>
-              <w:t>xác</w:t>
-            </w:r>
-            <w:proofErr w:type="spellEnd"/>
-            <w:r>
-              <w:t xml:space="preserve"> </w:t>
-            </w:r>
-            <w:proofErr w:type="spellStart"/>
-            <w:r>
-              <w:t>định</w:t>
-            </w:r>
-            <w:proofErr w:type="spellEnd"/>
-            <w:r>
-              <w:t xml:space="preserve"> </w:t>
-            </w:r>
-            <w:proofErr w:type="spellStart"/>
-            <w:r>
-              <w:t>mỗi</w:t>
-            </w:r>
-            <w:proofErr w:type="spellEnd"/>
-            <w:r>
-              <w:t xml:space="preserve"> </w:t>
-            </w:r>
-            <w:proofErr w:type="spellStart"/>
-            <w:r>
-              <w:t>vai</w:t>
-            </w:r>
-            <w:proofErr w:type="spellEnd"/>
-            <w:r>
-              <w:t xml:space="preserve"> </w:t>
-            </w:r>
-            <w:proofErr w:type="spellStart"/>
-            <w:r>
-              <w:t>trò</w:t>
-            </w:r>
-            <w:proofErr w:type="spellEnd"/>
-            <w:r>
-              <w:t xml:space="preserve"> </w:t>
-            </w:r>
-            <w:proofErr w:type="spellStart"/>
-            <w:r>
-              <w:t>là</w:t>
-            </w:r>
-            <w:proofErr w:type="spellEnd"/>
-            <w:r>
-              <w:t xml:space="preserve"> </w:t>
-            </w:r>
-            <w:proofErr w:type="spellStart"/>
-            <w:r>
-              <w:t>duy</w:t>
-            </w:r>
-            <w:proofErr w:type="spellEnd"/>
-            <w:r>
-              <w:t xml:space="preserve"> </w:t>
-            </w:r>
-            <w:proofErr w:type="spellStart"/>
-            <w:r>
-              <w:t>nhất</w:t>
-            </w:r>
-            <w:proofErr w:type="spellEnd"/>
-            <w:r>
-              <w:t>.</w:t>
+            <w:r>
+              <w:t>Mã vai trò giúp xác định mỗi vai trò là duy nhất.</w:t>
             </w:r>
           </w:p>
         </w:tc>
@@ -4571,11 +2580,9 @@
             <w:pPr>
               <w:pStyle w:val="MyTable"/>
             </w:pPr>
-            <w:proofErr w:type="spellStart"/>
             <w:r>
               <w:t>moTaVT</w:t>
             </w:r>
-            <w:proofErr w:type="spellEnd"/>
           </w:p>
         </w:tc>
         <w:tc>
@@ -4586,11 +2593,9 @@
             <w:pPr>
               <w:pStyle w:val="MyTable"/>
             </w:pPr>
-            <w:proofErr w:type="spellStart"/>
             <w:r>
               <w:t>nvarchar</w:t>
             </w:r>
-            <w:proofErr w:type="spellEnd"/>
           </w:p>
         </w:tc>
         <w:tc>
@@ -4624,77 +2629,8 @@
             <w:pPr>
               <w:pStyle w:val="MyTable"/>
             </w:pPr>
-            <w:proofErr w:type="spellStart"/>
-            <w:r>
-              <w:t>Mô</w:t>
-            </w:r>
-            <w:proofErr w:type="spellEnd"/>
-            <w:r>
-              <w:t xml:space="preserve"> </w:t>
-            </w:r>
-            <w:proofErr w:type="spellStart"/>
-            <w:r>
-              <w:t>tả</w:t>
-            </w:r>
-            <w:proofErr w:type="spellEnd"/>
-            <w:r>
-              <w:t xml:space="preserve"> </w:t>
-            </w:r>
-            <w:proofErr w:type="spellStart"/>
-            <w:r>
-              <w:t>vai</w:t>
-            </w:r>
-            <w:proofErr w:type="spellEnd"/>
-            <w:r>
-              <w:t xml:space="preserve"> </w:t>
-            </w:r>
-            <w:proofErr w:type="spellStart"/>
-            <w:r>
-              <w:t>trò</w:t>
-            </w:r>
-            <w:proofErr w:type="spellEnd"/>
-            <w:r>
-              <w:t xml:space="preserve"> </w:t>
-            </w:r>
-            <w:proofErr w:type="spellStart"/>
-            <w:r>
-              <w:t>của</w:t>
-            </w:r>
-            <w:proofErr w:type="spellEnd"/>
-            <w:r>
-              <w:t xml:space="preserve"> </w:t>
-            </w:r>
-            <w:proofErr w:type="spellStart"/>
-            <w:r>
-              <w:t>nhân</w:t>
-            </w:r>
-            <w:proofErr w:type="spellEnd"/>
-            <w:r>
-              <w:t xml:space="preserve"> </w:t>
-            </w:r>
-            <w:proofErr w:type="spellStart"/>
-            <w:r>
-              <w:t>viên</w:t>
-            </w:r>
-            <w:proofErr w:type="spellEnd"/>
-            <w:r>
-              <w:t xml:space="preserve"> </w:t>
-            </w:r>
-            <w:proofErr w:type="spellStart"/>
-            <w:r>
-              <w:t>trong</w:t>
-            </w:r>
-            <w:proofErr w:type="spellEnd"/>
-            <w:r>
-              <w:t xml:space="preserve"> </w:t>
-            </w:r>
-            <w:proofErr w:type="spellStart"/>
-            <w:r>
-              <w:t>công</w:t>
-            </w:r>
-            <w:proofErr w:type="spellEnd"/>
-            <w:r>
-              <w:t xml:space="preserve"> ty.</w:t>
+            <w:r>
+              <w:t>Mô tả vai trò của nhân viên trong công ty.</w:t>
             </w:r>
           </w:p>
         </w:tc>
@@ -4709,6 +2645,7 @@
               <w:pStyle w:val="MyTable"/>
             </w:pPr>
             <w:r>
+              <w:lastRenderedPageBreak/>
               <w:t>3</w:t>
             </w:r>
           </w:p>
@@ -4721,11 +2658,9 @@
             <w:pPr>
               <w:pStyle w:val="MyTable"/>
             </w:pPr>
-            <w:proofErr w:type="spellStart"/>
             <w:r>
               <w:t>tenVT</w:t>
             </w:r>
-            <w:proofErr w:type="spellEnd"/>
           </w:p>
         </w:tc>
         <w:tc>
@@ -4736,11 +2671,9 @@
             <w:pPr>
               <w:pStyle w:val="MyTable"/>
             </w:pPr>
-            <w:proofErr w:type="spellStart"/>
             <w:r>
               <w:t>navarchar</w:t>
             </w:r>
-            <w:proofErr w:type="spellEnd"/>
           </w:p>
         </w:tc>
         <w:tc>
@@ -4774,45 +2707,8 @@
             <w:pPr>
               <w:pStyle w:val="MyTable"/>
             </w:pPr>
-            <w:proofErr w:type="spellStart"/>
-            <w:r>
-              <w:t>Là</w:t>
-            </w:r>
-            <w:proofErr w:type="spellEnd"/>
-            <w:r>
-              <w:t xml:space="preserve"> </w:t>
-            </w:r>
-            <w:proofErr w:type="spellStart"/>
-            <w:r>
-              <w:t>tên</w:t>
-            </w:r>
-            <w:proofErr w:type="spellEnd"/>
-            <w:r>
-              <w:t xml:space="preserve"> </w:t>
-            </w:r>
-            <w:proofErr w:type="spellStart"/>
-            <w:r>
-              <w:t>của</w:t>
-            </w:r>
-            <w:proofErr w:type="spellEnd"/>
-            <w:r>
-              <w:t xml:space="preserve"> </w:t>
-            </w:r>
-            <w:proofErr w:type="spellStart"/>
-            <w:r>
-              <w:t>vai</w:t>
-            </w:r>
-            <w:proofErr w:type="spellEnd"/>
-            <w:r>
-              <w:t xml:space="preserve"> </w:t>
-            </w:r>
-            <w:proofErr w:type="spellStart"/>
-            <w:r>
-              <w:t>trò</w:t>
-            </w:r>
-            <w:proofErr w:type="spellEnd"/>
-            <w:r>
-              <w:t>.</w:t>
+            <w:r>
+              <w:t>Là tên của vai trò.</w:t>
             </w:r>
           </w:p>
         </w:tc>
@@ -4836,11 +2732,9 @@
           <w:numId w:val="17"/>
         </w:numPr>
       </w:pPr>
-      <w:proofErr w:type="spellStart"/>
       <w:r>
         <w:t>PhongBan</w:t>
       </w:r>
-      <w:proofErr w:type="spellEnd"/>
     </w:p>
     <w:p>
       <w:pPr>
@@ -4877,19 +2771,9 @@
             <w:pPr>
               <w:pStyle w:val="MyTable"/>
             </w:pPr>
-            <w:proofErr w:type="spellStart"/>
-            <w:r>
-              <w:t>Mã</w:t>
-            </w:r>
-            <w:proofErr w:type="spellEnd"/>
-            <w:r>
-              <w:t xml:space="preserve"> </w:t>
-            </w:r>
-            <w:proofErr w:type="spellStart"/>
-            <w:r>
-              <w:t>số</w:t>
-            </w:r>
-            <w:proofErr w:type="spellEnd"/>
+            <w:r>
+              <w:t>Mã số</w:t>
+            </w:r>
           </w:p>
         </w:tc>
         <w:tc>
@@ -4902,11 +2786,9 @@
             <w:pPr>
               <w:pStyle w:val="MyTable"/>
             </w:pPr>
-            <w:proofErr w:type="spellStart"/>
             <w:r>
               <w:t>Tbl_PhongBan</w:t>
             </w:r>
-            <w:proofErr w:type="spellEnd"/>
           </w:p>
         </w:tc>
       </w:tr>
@@ -4920,19 +2802,9 @@
             <w:pPr>
               <w:pStyle w:val="MyTable"/>
             </w:pPr>
-            <w:proofErr w:type="spellStart"/>
-            <w:r>
-              <w:t>Tham</w:t>
-            </w:r>
-            <w:proofErr w:type="spellEnd"/>
-            <w:r>
-              <w:t xml:space="preserve"> </w:t>
-            </w:r>
-            <w:proofErr w:type="spellStart"/>
-            <w:r>
-              <w:t>chiếu</w:t>
-            </w:r>
-            <w:proofErr w:type="spellEnd"/>
+            <w:r>
+              <w:t>Tham chiếu</w:t>
+            </w:r>
           </w:p>
         </w:tc>
         <w:tc>
@@ -4965,19 +2837,9 @@
             <w:pPr>
               <w:pStyle w:val="MyTable"/>
             </w:pPr>
-            <w:proofErr w:type="spellStart"/>
-            <w:r>
-              <w:t>Tên</w:t>
-            </w:r>
-            <w:proofErr w:type="spellEnd"/>
-            <w:r>
-              <w:t xml:space="preserve"> </w:t>
-            </w:r>
-            <w:proofErr w:type="spellStart"/>
-            <w:r>
-              <w:t>bảng</w:t>
-            </w:r>
-            <w:proofErr w:type="spellEnd"/>
+            <w:r>
+              <w:t>Tên bảng</w:t>
+            </w:r>
           </w:p>
         </w:tc>
         <w:tc>
@@ -4990,11 +2852,9 @@
             <w:pPr>
               <w:pStyle w:val="MyTable"/>
             </w:pPr>
-            <w:proofErr w:type="spellStart"/>
             <w:r>
               <w:t>PhongBan</w:t>
             </w:r>
-            <w:proofErr w:type="spellEnd"/>
           </w:p>
         </w:tc>
       </w:tr>
@@ -5009,36 +2869,9 @@
             <w:pPr>
               <w:pStyle w:val="MyTable"/>
             </w:pPr>
-            <w:proofErr w:type="spellStart"/>
-            <w:r>
-              <w:lastRenderedPageBreak/>
-              <w:t>Danh</w:t>
-            </w:r>
-            <w:proofErr w:type="spellEnd"/>
-            <w:r>
-              <w:t xml:space="preserve"> </w:t>
-            </w:r>
-            <w:proofErr w:type="spellStart"/>
-            <w:r>
-              <w:t>sách</w:t>
-            </w:r>
-            <w:proofErr w:type="spellEnd"/>
-            <w:r>
-              <w:t xml:space="preserve"> </w:t>
-            </w:r>
-            <w:proofErr w:type="spellStart"/>
-            <w:r>
-              <w:t>các</w:t>
-            </w:r>
-            <w:proofErr w:type="spellEnd"/>
-            <w:r>
-              <w:t xml:space="preserve"> </w:t>
-            </w:r>
-            <w:proofErr w:type="spellStart"/>
-            <w:r>
-              <w:t>cột</w:t>
-            </w:r>
-            <w:proofErr w:type="spellEnd"/>
+            <w:r>
+              <w:t>Danh sách các cột</w:t>
+            </w:r>
           </w:p>
         </w:tc>
       </w:tr>
@@ -5066,19 +2899,9 @@
             <w:pPr>
               <w:pStyle w:val="MyTable"/>
             </w:pPr>
-            <w:proofErr w:type="spellStart"/>
-            <w:r>
-              <w:t>Tên</w:t>
-            </w:r>
-            <w:proofErr w:type="spellEnd"/>
-            <w:r>
-              <w:t xml:space="preserve"> </w:t>
-            </w:r>
-            <w:proofErr w:type="spellStart"/>
-            <w:r>
-              <w:t>cột</w:t>
-            </w:r>
-            <w:proofErr w:type="spellEnd"/>
+            <w:r>
+              <w:t>Tên cột</w:t>
+            </w:r>
           </w:p>
         </w:tc>
         <w:tc>
@@ -5090,27 +2913,9 @@
             <w:pPr>
               <w:pStyle w:val="MyTable"/>
             </w:pPr>
-            <w:proofErr w:type="spellStart"/>
-            <w:r>
-              <w:t>Kiểu</w:t>
-            </w:r>
-            <w:proofErr w:type="spellEnd"/>
-            <w:r>
-              <w:t xml:space="preserve"> </w:t>
-            </w:r>
-            <w:proofErr w:type="spellStart"/>
-            <w:r>
-              <w:t>dữ</w:t>
-            </w:r>
-            <w:proofErr w:type="spellEnd"/>
-            <w:r>
-              <w:t xml:space="preserve"> </w:t>
-            </w:r>
-            <w:proofErr w:type="spellStart"/>
-            <w:r>
-              <w:t>liệu</w:t>
-            </w:r>
-            <w:proofErr w:type="spellEnd"/>
+            <w:r>
+              <w:t>Kiểu dữ liệu</w:t>
+            </w:r>
           </w:p>
         </w:tc>
         <w:tc>
@@ -5122,13 +2927,8 @@
             <w:pPr>
               <w:pStyle w:val="MyTable"/>
             </w:pPr>
-            <w:proofErr w:type="spellStart"/>
-            <w:r>
-              <w:t>Phạm</w:t>
-            </w:r>
-            <w:proofErr w:type="spellEnd"/>
-            <w:r>
-              <w:t xml:space="preserve"> vi</w:t>
+            <w:r>
+              <w:t>Phạm vi</w:t>
             </w:r>
           </w:p>
         </w:tc>
@@ -5141,19 +2941,9 @@
             <w:pPr>
               <w:pStyle w:val="MyTable"/>
             </w:pPr>
-            <w:proofErr w:type="spellStart"/>
-            <w:r>
-              <w:t>Thuộc</w:t>
-            </w:r>
-            <w:proofErr w:type="spellEnd"/>
-            <w:r>
-              <w:t xml:space="preserve"> </w:t>
-            </w:r>
-            <w:proofErr w:type="spellStart"/>
-            <w:r>
-              <w:t>tính</w:t>
-            </w:r>
-            <w:proofErr w:type="spellEnd"/>
+            <w:r>
+              <w:t>Thuộc tính</w:t>
+            </w:r>
           </w:p>
         </w:tc>
         <w:tc>
@@ -5165,19 +2955,9 @@
             <w:pPr>
               <w:pStyle w:val="MyTable"/>
             </w:pPr>
-            <w:proofErr w:type="spellStart"/>
-            <w:r>
-              <w:t>Ghi</w:t>
-            </w:r>
-            <w:proofErr w:type="spellEnd"/>
-            <w:r>
-              <w:t xml:space="preserve"> </w:t>
-            </w:r>
-            <w:proofErr w:type="spellStart"/>
-            <w:r>
-              <w:t>chú</w:t>
-            </w:r>
-            <w:proofErr w:type="spellEnd"/>
+            <w:r>
+              <w:t>Ghi chú</w:t>
+            </w:r>
           </w:p>
         </w:tc>
       </w:tr>
@@ -5203,11 +2983,9 @@
             <w:pPr>
               <w:pStyle w:val="MyTable"/>
             </w:pPr>
-            <w:proofErr w:type="spellStart"/>
             <w:r>
               <w:t>maPB</w:t>
             </w:r>
-            <w:proofErr w:type="spellEnd"/>
           </w:p>
         </w:tc>
         <w:tc>
@@ -5218,11 +2996,9 @@
             <w:pPr>
               <w:pStyle w:val="MyTable"/>
             </w:pPr>
-            <w:proofErr w:type="spellStart"/>
             <w:r>
               <w:t>int</w:t>
             </w:r>
-            <w:proofErr w:type="spellEnd"/>
           </w:p>
         </w:tc>
         <w:tc>
@@ -5233,11 +3009,9 @@
             <w:pPr>
               <w:pStyle w:val="MyTable"/>
             </w:pPr>
-            <w:proofErr w:type="spellStart"/>
             <w:r>
               <w:t>int</w:t>
             </w:r>
-            <w:proofErr w:type="spellEnd"/>
           </w:p>
         </w:tc>
         <w:tc>
@@ -5248,19 +3022,9 @@
             <w:pPr>
               <w:pStyle w:val="MyTable"/>
             </w:pPr>
-            <w:proofErr w:type="spellStart"/>
-            <w:r>
-              <w:t>Khóa</w:t>
-            </w:r>
-            <w:proofErr w:type="spellEnd"/>
-            <w:r>
-              <w:t xml:space="preserve"> </w:t>
-            </w:r>
-            <w:proofErr w:type="spellStart"/>
-            <w:r>
-              <w:t>chính</w:t>
-            </w:r>
-            <w:proofErr w:type="spellEnd"/>
+            <w:r>
+              <w:t>Khóa chính</w:t>
+            </w:r>
           </w:p>
         </w:tc>
         <w:tc>
@@ -5271,83 +3035,9 @@
             <w:pPr>
               <w:pStyle w:val="MyTable"/>
             </w:pPr>
-            <w:proofErr w:type="spellStart"/>
-            <w:r>
-              <w:t>Mã</w:t>
-            </w:r>
-            <w:proofErr w:type="spellEnd"/>
-            <w:r>
-              <w:t xml:space="preserve"> </w:t>
-            </w:r>
-            <w:proofErr w:type="spellStart"/>
-            <w:r>
-              <w:t>phòng</w:t>
-            </w:r>
-            <w:proofErr w:type="spellEnd"/>
-            <w:r>
-              <w:t xml:space="preserve"> ban </w:t>
-            </w:r>
-            <w:proofErr w:type="spellStart"/>
-            <w:r>
-              <w:t>giúp</w:t>
-            </w:r>
-            <w:proofErr w:type="spellEnd"/>
-            <w:r>
-              <w:t xml:space="preserve"> </w:t>
-            </w:r>
-            <w:proofErr w:type="spellStart"/>
-            <w:r>
-              <w:t>xác</w:t>
-            </w:r>
-            <w:proofErr w:type="spellEnd"/>
-            <w:r>
-              <w:t xml:space="preserve"> </w:t>
-            </w:r>
-            <w:proofErr w:type="spellStart"/>
-            <w:r>
-              <w:t>định</w:t>
-            </w:r>
-            <w:proofErr w:type="spellEnd"/>
-            <w:r>
-              <w:t xml:space="preserve"> </w:t>
-            </w:r>
-            <w:proofErr w:type="spellStart"/>
-            <w:r>
-              <w:t>mỗi</w:t>
-            </w:r>
-            <w:proofErr w:type="spellEnd"/>
-            <w:r>
-              <w:t xml:space="preserve"> </w:t>
-            </w:r>
-            <w:proofErr w:type="spellStart"/>
-            <w:r>
-              <w:t>phòng</w:t>
-            </w:r>
-            <w:proofErr w:type="spellEnd"/>
-            <w:r>
-              <w:t xml:space="preserve"> ban </w:t>
-            </w:r>
-            <w:proofErr w:type="spellStart"/>
-            <w:r>
-              <w:t>là</w:t>
-            </w:r>
-            <w:proofErr w:type="spellEnd"/>
-            <w:r>
-              <w:t xml:space="preserve"> </w:t>
-            </w:r>
-            <w:proofErr w:type="spellStart"/>
-            <w:r>
-              <w:t>duy</w:t>
-            </w:r>
-            <w:proofErr w:type="spellEnd"/>
-            <w:r>
-              <w:t xml:space="preserve"> </w:t>
-            </w:r>
-            <w:proofErr w:type="spellStart"/>
-            <w:r>
-              <w:t>nhất</w:t>
-            </w:r>
-            <w:proofErr w:type="spellEnd"/>
+            <w:r>
+              <w:t>Mã phòng ban giúp xác định mỗi phòng ban là duy nhất</w:t>
+            </w:r>
           </w:p>
         </w:tc>
       </w:tr>
@@ -5373,11 +3063,9 @@
             <w:pPr>
               <w:pStyle w:val="MyTable"/>
             </w:pPr>
-            <w:proofErr w:type="spellStart"/>
             <w:r>
               <w:t>moTaPB</w:t>
             </w:r>
-            <w:proofErr w:type="spellEnd"/>
           </w:p>
         </w:tc>
         <w:tc>
@@ -5388,11 +3076,9 @@
             <w:pPr>
               <w:pStyle w:val="MyTable"/>
             </w:pPr>
-            <w:proofErr w:type="spellStart"/>
             <w:r>
               <w:t>nvarchar</w:t>
             </w:r>
-            <w:proofErr w:type="spellEnd"/>
           </w:p>
         </w:tc>
         <w:tc>
@@ -5426,53 +3112,8 @@
             <w:pPr>
               <w:pStyle w:val="MyTable"/>
             </w:pPr>
-            <w:proofErr w:type="spellStart"/>
-            <w:r>
-              <w:t>Mô</w:t>
-            </w:r>
-            <w:proofErr w:type="spellEnd"/>
-            <w:r>
-              <w:t xml:space="preserve"> </w:t>
-            </w:r>
-            <w:proofErr w:type="spellStart"/>
-            <w:r>
-              <w:t>tả</w:t>
-            </w:r>
-            <w:proofErr w:type="spellEnd"/>
-            <w:r>
-              <w:t xml:space="preserve"> </w:t>
-            </w:r>
-            <w:proofErr w:type="spellStart"/>
-            <w:r>
-              <w:t>từng</w:t>
-            </w:r>
-            <w:proofErr w:type="spellEnd"/>
-            <w:r>
-              <w:t xml:space="preserve"> </w:t>
-            </w:r>
-            <w:proofErr w:type="spellStart"/>
-            <w:r>
-              <w:t>phòng</w:t>
-            </w:r>
-            <w:proofErr w:type="spellEnd"/>
-            <w:r>
-              <w:t xml:space="preserve"> ban </w:t>
-            </w:r>
-            <w:proofErr w:type="spellStart"/>
-            <w:r>
-              <w:t>trong</w:t>
-            </w:r>
-            <w:proofErr w:type="spellEnd"/>
-            <w:r>
-              <w:t xml:space="preserve"> </w:t>
-            </w:r>
-            <w:proofErr w:type="spellStart"/>
-            <w:r>
-              <w:t>công</w:t>
-            </w:r>
-            <w:proofErr w:type="spellEnd"/>
-            <w:r>
-              <w:t xml:space="preserve"> ty.</w:t>
+            <w:r>
+              <w:t>Mô tả từng phòng ban trong công ty.</w:t>
             </w:r>
           </w:p>
         </w:tc>
@@ -5499,11 +3140,9 @@
             <w:pPr>
               <w:pStyle w:val="MyTable"/>
             </w:pPr>
-            <w:proofErr w:type="spellStart"/>
             <w:r>
               <w:t>tenPB</w:t>
             </w:r>
-            <w:proofErr w:type="spellEnd"/>
           </w:p>
         </w:tc>
         <w:tc>
@@ -5514,11 +3153,9 @@
             <w:pPr>
               <w:pStyle w:val="MyTable"/>
             </w:pPr>
-            <w:proofErr w:type="spellStart"/>
             <w:r>
               <w:t>navarchar</w:t>
             </w:r>
-            <w:proofErr w:type="spellEnd"/>
           </w:p>
         </w:tc>
         <w:tc>
@@ -5552,37 +3189,8 @@
             <w:pPr>
               <w:pStyle w:val="MyTable"/>
             </w:pPr>
-            <w:proofErr w:type="spellStart"/>
-            <w:r>
-              <w:t>Là</w:t>
-            </w:r>
-            <w:proofErr w:type="spellEnd"/>
-            <w:r>
-              <w:t xml:space="preserve"> </w:t>
-            </w:r>
-            <w:proofErr w:type="spellStart"/>
-            <w:r>
-              <w:t>tên</w:t>
-            </w:r>
-            <w:proofErr w:type="spellEnd"/>
-            <w:r>
-              <w:t xml:space="preserve"> </w:t>
-            </w:r>
-            <w:proofErr w:type="spellStart"/>
-            <w:r>
-              <w:t>của</w:t>
-            </w:r>
-            <w:proofErr w:type="spellEnd"/>
-            <w:r>
-              <w:t xml:space="preserve"> </w:t>
-            </w:r>
-            <w:proofErr w:type="spellStart"/>
-            <w:r>
-              <w:t>phòng</w:t>
-            </w:r>
-            <w:proofErr w:type="spellEnd"/>
-            <w:r>
-              <w:t xml:space="preserve"> ban.</w:t>
+            <w:r>
+              <w:t>Là tên của phòng ban.</w:t>
             </w:r>
           </w:p>
         </w:tc>
@@ -9711,7 +7319,7 @@
 </file>
 
 <file path=customXml/itemProps2.xml><?xml version="1.0" encoding="utf-8"?>
-<ds:datastoreItem xmlns:ds="http://schemas.openxmlformats.org/officeDocument/2006/customXml" ds:itemID="{60442E7E-D1DF-401D-B376-489A8010D520}">
+<ds:datastoreItem xmlns:ds="http://schemas.openxmlformats.org/officeDocument/2006/customXml" ds:itemID="{0FFE9746-3A5D-4CC9-B2BF-8B7BCEF04505}">
   <ds:schemaRefs>
     <ds:schemaRef ds:uri="http://schemas.openxmlformats.org/officeDocument/2006/bibliography"/>
   </ds:schemaRefs>

</xml_diff>